<commit_message>
da xoa file ThangPhuongMayNguHaMay.txt
</commit_message>
<xml_diff>
--- a/baocao-1.docx
+++ b/baocao-1.docx
@@ -1,6 +1,6 @@
 
 <file path=word/document.xml><?xml version="1.0" encoding="utf-8"?>
-<w:document xmlns:wpc="http://schemas.microsoft.com/office/word/2010/wordprocessingCanvas" xmlns:mc="http://schemas.openxmlformats.org/markup-compatibility/2006" xmlns:o="urn:schemas-microsoft-com:office:office" xmlns:r="http://schemas.openxmlformats.org/officeDocument/2006/relationships" xmlns:m="http://schemas.openxmlformats.org/officeDocument/2006/math" xmlns:v="urn:schemas-microsoft-com:vml" xmlns:wp14="http://schemas.microsoft.com/office/word/2010/wordprocessingDrawing" xmlns:wp="http://schemas.openxmlformats.org/drawingml/2006/wordprocessingDrawing" xmlns:w10="urn:schemas-microsoft-com:office:word" xmlns:w="http://schemas.openxmlformats.org/wordprocessingml/2006/main" xmlns:w14="http://schemas.microsoft.com/office/word/2010/wordml" xmlns:wpg="http://schemas.microsoft.com/office/word/2010/wordprocessingGroup" xmlns:wpi="http://schemas.microsoft.com/office/word/2010/wordprocessingInk" xmlns:wne="http://schemas.microsoft.com/office/word/2006/wordml" xmlns:wps="http://schemas.microsoft.com/office/word/2010/wordprocessingShape" mc:Ignorable="w14 wp14">
+<w:document xmlns:wpc="http://schemas.microsoft.com/office/word/2010/wordprocessingCanvas" xmlns:mc="http://schemas.openxmlformats.org/markup-compatibility/2006" xmlns:o="urn:schemas-microsoft-com:office:office" xmlns:r="http://schemas.openxmlformats.org/officeDocument/2006/relationships" xmlns:m="http://schemas.openxmlformats.org/officeDocument/2006/math" xmlns:v="urn:schemas-microsoft-com:vml" xmlns:wp14="http://schemas.microsoft.com/office/word/2010/wordprocessingDrawing" xmlns:wp="http://schemas.openxmlformats.org/drawingml/2006/wordprocessingDrawing" xmlns:w10="urn:schemas-microsoft-com:office:word" xmlns:w="http://schemas.openxmlformats.org/wordprocessingml/2006/main" xmlns:w14="http://schemas.microsoft.com/office/word/2010/wordml" xmlns:w15="http://schemas.microsoft.com/office/word/2012/wordml" xmlns:wpg="http://schemas.microsoft.com/office/word/2010/wordprocessingGroup" xmlns:wpi="http://schemas.microsoft.com/office/word/2010/wordprocessingInk" xmlns:wne="http://schemas.microsoft.com/office/word/2006/wordml" xmlns:wps="http://schemas.microsoft.com/office/word/2010/wordprocessingShape" mc:Ignorable="w14 w15 wp14">
   <w:body>
     <w:p>
       <w:pPr>
@@ -1546,6 +1546,16 @@
     </w:p>
     <w:sdt>
       <w:sdtPr>
+        <w:rPr>
+          <w:rFonts w:ascii="Times New Roman" w:eastAsia="SimSun" w:hAnsi="Times New Roman" w:cs="Mangal"/>
+          <w:b w:val="0"/>
+          <w:bCs w:val="0"/>
+          <w:color w:val="auto"/>
+          <w:kern w:val="1"/>
+          <w:sz w:val="24"/>
+          <w:szCs w:val="24"/>
+          <w:lang w:eastAsia="hi-IN" w:bidi="hi-IN"/>
+        </w:rPr>
         <w:id w:val="1700653675"/>
         <w:docPartObj>
           <w:docPartGallery w:val="Table of Contents"/>
@@ -1554,13 +1564,7 @@
       </w:sdtPr>
       <w:sdtEndPr>
         <w:rPr>
-          <w:rFonts w:ascii="Times New Roman" w:eastAsia="SimSun" w:hAnsi="Times New Roman" w:cs="Mangal"/>
           <w:noProof/>
-          <w:color w:val="auto"/>
-          <w:kern w:val="1"/>
-          <w:sz w:val="24"/>
-          <w:szCs w:val="24"/>
-          <w:lang w:eastAsia="hi-IN" w:bidi="hi-IN"/>
         </w:rPr>
       </w:sdtEndPr>
       <w:sdtContent>
@@ -3023,7 +3027,6 @@
         </w:rPr>
       </w:pPr>
       <w:bookmarkStart w:id="0" w:name="_Toc419430426"/>
-      <w:bookmarkStart w:id="1" w:name="_GoBack"/>
       <w:r>
         <w:rPr>
           <w:rFonts w:ascii="Times New Roman" w:hAnsi="Times New Roman" w:cs="Times New Roman"/>
@@ -3036,7 +3039,6 @@
       </w:r>
       <w:bookmarkEnd w:id="0"/>
     </w:p>
-    <w:bookmarkEnd w:id="1"/>
     <w:p>
       <w:pPr>
         <w:spacing w:line="276" w:lineRule="auto"/>
@@ -3065,7 +3067,7 @@
           <w:szCs w:val="26"/>
         </w:rPr>
       </w:pPr>
-      <w:bookmarkStart w:id="2" w:name="_Toc419430427"/>
+      <w:bookmarkStart w:id="1" w:name="_Toc419430427"/>
       <w:r>
         <w:rPr>
           <w:rFonts w:cs="Times New Roman"/>
@@ -3076,7 +3078,7 @@
         </w:rPr>
         <w:t>ĐẶT VẤN ĐỀ:</w:t>
       </w:r>
-      <w:bookmarkEnd w:id="2"/>
+      <w:bookmarkEnd w:id="1"/>
     </w:p>
     <w:p>
       <w:pPr>
@@ -3202,7 +3204,7 @@
           <w:szCs w:val="26"/>
         </w:rPr>
       </w:pPr>
-      <w:bookmarkStart w:id="3" w:name="_Toc419430428"/>
+      <w:bookmarkStart w:id="2" w:name="_Toc419430428"/>
       <w:r>
         <w:rPr>
           <w:b/>
@@ -3211,7 +3213,7 @@
         </w:rPr>
         <w:t>KHẢO SÁT HỆ THỐNG:</w:t>
       </w:r>
-      <w:bookmarkEnd w:id="3"/>
+      <w:bookmarkEnd w:id="2"/>
     </w:p>
     <w:p>
       <w:pPr>
@@ -3231,7 +3233,7 @@
           <w:szCs w:val="26"/>
         </w:rPr>
       </w:pPr>
-      <w:bookmarkStart w:id="4" w:name="_Toc419430429"/>
+      <w:bookmarkStart w:id="3" w:name="_Toc419430429"/>
       <w:r>
         <w:rPr>
           <w:b/>
@@ -3240,7 +3242,7 @@
         </w:rPr>
         <w:t>Đối tượng nghiên cứu:</w:t>
       </w:r>
-      <w:bookmarkEnd w:id="4"/>
+      <w:bookmarkEnd w:id="3"/>
     </w:p>
     <w:p>
       <w:pPr>
@@ -3363,7 +3365,7 @@
           <w:szCs w:val="26"/>
         </w:rPr>
       </w:pPr>
-      <w:bookmarkStart w:id="5" w:name="_Toc419430430"/>
+      <w:bookmarkStart w:id="4" w:name="_Toc419430430"/>
       <w:r>
         <w:rPr>
           <w:b/>
@@ -3373,7 +3375,7 @@
         <w:lastRenderedPageBreak/>
         <w:t>Sơ đồ tổ chức:</w:t>
       </w:r>
-      <w:bookmarkEnd w:id="5"/>
+      <w:bookmarkEnd w:id="4"/>
     </w:p>
     <w:p>
       <w:pPr>
@@ -3412,7 +3414,7 @@
             </wp:cNvGraphicFramePr>
             <a:graphic xmlns:a="http://schemas.openxmlformats.org/drawingml/2006/main">
               <a:graphicData uri="http://schemas.openxmlformats.org/drawingml/2006/diagram">
-                <dgm:relIds xmlns:dgm="http://schemas.openxmlformats.org/drawingml/2006/diagram" xmlns:r="http://schemas.openxmlformats.org/officeDocument/2006/relationships" r:dm="rId9" r:lo="rId10" r:qs="rId11" r:cs="rId12"/>
+                <dgm:relIds xmlns:dgm="http://schemas.openxmlformats.org/drawingml/2006/diagram" xmlns:r="http://schemas.openxmlformats.org/officeDocument/2006/relationships" r:dm="rId8" r:lo="rId9" r:qs="rId10" r:cs="rId11"/>
               </a:graphicData>
             </a:graphic>
           </wp:inline>
@@ -3676,7 +3678,7 @@
           <w:szCs w:val="26"/>
         </w:rPr>
       </w:pPr>
-      <w:bookmarkStart w:id="6" w:name="_Toc419430431"/>
+      <w:bookmarkStart w:id="5" w:name="_Toc419430431"/>
       <w:r>
         <w:rPr>
           <w:rFonts w:cs="Times New Roman"/>
@@ -3687,7 +3689,7 @@
         </w:rPr>
         <w:t>Hiện trạng tin học của đơn vị:</w:t>
       </w:r>
-      <w:bookmarkEnd w:id="6"/>
+      <w:bookmarkEnd w:id="5"/>
     </w:p>
     <w:p>
       <w:pPr>
@@ -3818,7 +3820,7 @@
           <w:szCs w:val="26"/>
         </w:rPr>
       </w:pPr>
-      <w:bookmarkStart w:id="7" w:name="_Toc419430432"/>
+      <w:bookmarkStart w:id="6" w:name="_Toc419430432"/>
       <w:r>
         <w:rPr>
           <w:rFonts w:cs="Times New Roman"/>
@@ -3829,7 +3831,7 @@
         </w:rPr>
         <w:t>Những hạn chế:</w:t>
       </w:r>
-      <w:bookmarkEnd w:id="7"/>
+      <w:bookmarkEnd w:id="6"/>
     </w:p>
     <w:p>
       <w:pPr>
@@ -3945,7 +3947,7 @@
           <w:szCs w:val="26"/>
         </w:rPr>
       </w:pPr>
-      <w:bookmarkStart w:id="8" w:name="_Toc419430433"/>
+      <w:bookmarkStart w:id="7" w:name="_Toc419430433"/>
       <w:r>
         <w:rPr>
           <w:rFonts w:cs="Times New Roman"/>
@@ -3956,7 +3958,7 @@
         </w:rPr>
         <w:t>YÊU CẦU CHỨC NĂNG:</w:t>
       </w:r>
-      <w:bookmarkEnd w:id="8"/>
+      <w:bookmarkEnd w:id="7"/>
     </w:p>
     <w:p>
       <w:pPr>
@@ -4075,7 +4077,7 @@
           <w:szCs w:val="26"/>
         </w:rPr>
       </w:pPr>
-      <w:bookmarkStart w:id="9" w:name="_Toc419430434"/>
+      <w:bookmarkStart w:id="8" w:name="_Toc419430434"/>
       <w:r>
         <w:rPr>
           <w:rFonts w:cs="Times New Roman"/>
@@ -4086,7 +4088,7 @@
         </w:rPr>
         <w:t>YÊU CẦU PHI CHỨC NĂNG:</w:t>
       </w:r>
-      <w:bookmarkEnd w:id="9"/>
+      <w:bookmarkEnd w:id="8"/>
     </w:p>
     <w:p>
       <w:pPr>
@@ -4299,7 +4301,7 @@
           <w:szCs w:val="26"/>
         </w:rPr>
       </w:pPr>
-      <w:bookmarkStart w:id="10" w:name="_Toc419430435"/>
+      <w:bookmarkStart w:id="9" w:name="_Toc419430435"/>
       <w:r>
         <w:rPr>
           <w:rFonts w:ascii="Times New Roman" w:hAnsi="Times New Roman" w:cs="Times New Roman"/>
@@ -4309,7 +4311,7 @@
         </w:rPr>
         <w:t>CHƯƠNG II: MÔ HÌNH HÓA DỮ LIỆU MỨC QUAN NIỆM</w:t>
       </w:r>
-      <w:bookmarkEnd w:id="10"/>
+      <w:bookmarkEnd w:id="9"/>
     </w:p>
     <w:p>
       <w:pPr>
@@ -4341,7 +4343,7 @@
           <w:szCs w:val="26"/>
         </w:rPr>
       </w:pPr>
-      <w:bookmarkStart w:id="11" w:name="_Toc419430436"/>
+      <w:bookmarkStart w:id="10" w:name="_Toc419430436"/>
       <w:r>
         <w:rPr>
           <w:rFonts w:cs="Times New Roman"/>
@@ -4362,7 +4364,7 @@
         </w:rPr>
         <w:t xml:space="preserve"> ( Entity Relationship Diagram)</w:t>
       </w:r>
-      <w:bookmarkEnd w:id="11"/>
+      <w:bookmarkEnd w:id="10"/>
     </w:p>
     <w:p>
       <w:pPr>
@@ -4381,7 +4383,7 @@
           <w:szCs w:val="26"/>
         </w:rPr>
       </w:pPr>
-      <w:bookmarkStart w:id="12" w:name="_Toc419430437"/>
+      <w:bookmarkStart w:id="11" w:name="_Toc419430437"/>
       <w:r>
         <w:rPr>
           <w:rFonts w:cs="Times New Roman"/>
@@ -4392,7 +4394,7 @@
         </w:rPr>
         <w:t>Sơ đồ ERD:</w:t>
       </w:r>
-      <w:bookmarkEnd w:id="12"/>
+      <w:bookmarkEnd w:id="11"/>
     </w:p>
     <w:p>
       <w:pPr>
@@ -4427,7 +4429,7 @@
                     <pic:cNvPicPr/>
                   </pic:nvPicPr>
                   <pic:blipFill>
-                    <a:blip r:embed="rId14"/>
+                    <a:blip r:embed="rId13"/>
                     <a:stretch>
                       <a:fillRect/>
                     </a:stretch>
@@ -4478,7 +4480,7 @@
           <w:szCs w:val="26"/>
         </w:rPr>
       </w:pPr>
-      <w:bookmarkStart w:id="13" w:name="_Toc419430438"/>
+      <w:bookmarkStart w:id="12" w:name="_Toc419430438"/>
       <w:r>
         <w:rPr>
           <w:rFonts w:cs="Times New Roman"/>
@@ -4489,7 +4491,7 @@
         </w:rPr>
         <w:t>Thuyết minh về mô hình ERD:</w:t>
       </w:r>
-      <w:bookmarkEnd w:id="13"/>
+      <w:bookmarkEnd w:id="12"/>
     </w:p>
     <w:tbl>
       <w:tblPr>
@@ -4499,9 +4501,9 @@
       </w:tblPr>
       <w:tblGrid>
         <w:gridCol w:w="2530"/>
-        <w:gridCol w:w="3430"/>
-        <w:gridCol w:w="2269"/>
-        <w:gridCol w:w="1347"/>
+        <w:gridCol w:w="3546"/>
+        <w:gridCol w:w="2256"/>
+        <w:gridCol w:w="1244"/>
       </w:tblGrid>
       <w:tr>
         <w:tc>
@@ -4959,7 +4961,7 @@
                 <w:sz w:val="26"/>
                 <w:szCs w:val="26"/>
               </w:rPr>
-              <w:t xml:space="preserve">Chứa thông tin hóa đơn của khách hàng sau </w:t>
+              <w:t xml:space="preserve">Chứa thông tin hóa đơn của khách </w:t>
             </w:r>
             <w:r>
               <w:rPr>
@@ -4969,7 +4971,7 @@
                 <w:szCs w:val="26"/>
               </w:rPr>
               <w:lastRenderedPageBreak/>
-              <w:t>khi trả phòng.</w:t>
+              <w:t>hàng sau khi trả phòng.</w:t>
             </w:r>
           </w:p>
         </w:tc>
@@ -5104,6 +5106,17 @@
               </w:rPr>
               <w:t>SoLuongNguoi</w:t>
             </w:r>
+            <w:r>
+              <w:rPr>
+                <w:rFonts w:cs="Times New Roman"/>
+                <w:color w:val="000000"/>
+                <w:sz w:val="26"/>
+                <w:szCs w:val="26"/>
+              </w:rPr>
+              <w:t>ToiDa</w:t>
+            </w:r>
+            <w:bookmarkStart w:id="13" w:name="_GoBack"/>
+            <w:bookmarkEnd w:id="13"/>
           </w:p>
         </w:tc>
         <w:tc>
@@ -5905,6 +5918,7 @@
                 <w:sz w:val="26"/>
                 <w:szCs w:val="26"/>
               </w:rPr>
+              <w:lastRenderedPageBreak/>
               <w:t>DonViTinh</w:t>
             </w:r>
           </w:p>
@@ -5955,6 +5969,7 @@
                 <w:sz w:val="26"/>
                 <w:szCs w:val="26"/>
               </w:rPr>
+              <w:lastRenderedPageBreak/>
               <w:t>MaDichVu</w:t>
             </w:r>
           </w:p>
@@ -5980,7 +5995,17 @@
                 <w:sz w:val="26"/>
                 <w:szCs w:val="26"/>
               </w:rPr>
-              <w:t>Chứa thông tin của các dịch vụ có trong khách sạn.</w:t>
+              <w:t xml:space="preserve">Chứa thông tin của các dịch vụ có trong </w:t>
+            </w:r>
+            <w:r>
+              <w:rPr>
+                <w:rFonts w:cs="Times New Roman"/>
+                <w:color w:val="000000"/>
+                <w:sz w:val="26"/>
+                <w:szCs w:val="26"/>
+              </w:rPr>
+              <w:lastRenderedPageBreak/>
+              <w:t>khách sạn.</w:t>
             </w:r>
           </w:p>
         </w:tc>
@@ -6007,6 +6032,7 @@
                 <w:sz w:val="26"/>
                 <w:szCs w:val="26"/>
               </w:rPr>
+              <w:lastRenderedPageBreak/>
               <w:t>BANGGIA</w:t>
             </w:r>
           </w:p>
@@ -6087,7 +6113,6 @@
                 <w:sz w:val="26"/>
                 <w:szCs w:val="26"/>
               </w:rPr>
-              <w:lastRenderedPageBreak/>
               <w:t>GiaTien</w:t>
             </w:r>
           </w:p>
@@ -6163,7 +6188,6 @@
                 <w:sz w:val="26"/>
                 <w:szCs w:val="26"/>
               </w:rPr>
-              <w:lastRenderedPageBreak/>
               <w:t>MaBangGia</w:t>
             </w:r>
           </w:p>
@@ -6189,17 +6213,7 @@
                 <w:sz w:val="26"/>
                 <w:szCs w:val="26"/>
               </w:rPr>
-              <w:t xml:space="preserve">Lưu thông tin giá cả của các </w:t>
-            </w:r>
-            <w:r>
-              <w:rPr>
-                <w:rFonts w:cs="Times New Roman"/>
-                <w:color w:val="000000"/>
-                <w:sz w:val="26"/>
-                <w:szCs w:val="26"/>
-              </w:rPr>
-              <w:lastRenderedPageBreak/>
-              <w:t>loại dịch vụ trong khách sạn.</w:t>
+              <w:t>Lưu thông tin giá cả của các loại dịch vụ trong khách sạn.</w:t>
             </w:r>
           </w:p>
         </w:tc>
@@ -6226,7 +6240,6 @@
                 <w:sz w:val="26"/>
                 <w:szCs w:val="26"/>
               </w:rPr>
-              <w:lastRenderedPageBreak/>
               <w:t>DONVITINH</w:t>
             </w:r>
           </w:p>
@@ -6985,6 +6998,7 @@
                 <w:sz w:val="26"/>
                 <w:szCs w:val="26"/>
               </w:rPr>
+              <w:lastRenderedPageBreak/>
               <w:t>GhiChu</w:t>
             </w:r>
           </w:p>
@@ -7010,6 +7024,7 @@
                 <w:sz w:val="26"/>
                 <w:szCs w:val="26"/>
               </w:rPr>
+              <w:lastRenderedPageBreak/>
               <w:t>MaHDP</w:t>
             </w:r>
           </w:p>
@@ -7035,7 +7050,17 @@
                 <w:sz w:val="26"/>
                 <w:szCs w:val="26"/>
               </w:rPr>
-              <w:t>Lưu thông tin của việc hủy đặt phòng.</w:t>
+              <w:t xml:space="preserve">Lưu thông tin </w:t>
+            </w:r>
+            <w:r>
+              <w:rPr>
+                <w:rFonts w:cs="Times New Roman"/>
+                <w:color w:val="000000"/>
+                <w:sz w:val="26"/>
+                <w:szCs w:val="26"/>
+              </w:rPr>
+              <w:lastRenderedPageBreak/>
+              <w:t>của việc hủy đặt phòng.</w:t>
             </w:r>
           </w:p>
         </w:tc>
@@ -7062,6 +7087,7 @@
                 <w:sz w:val="26"/>
                 <w:szCs w:val="26"/>
               </w:rPr>
+              <w:lastRenderedPageBreak/>
               <w:t>THUEPHONG</w:t>
             </w:r>
           </w:p>
@@ -7269,7 +7295,6 @@
                 <w:sz w:val="26"/>
                 <w:szCs w:val="26"/>
               </w:rPr>
-              <w:lastRenderedPageBreak/>
               <w:t>DATPHONG</w:t>
             </w:r>
           </w:p>
@@ -7966,6 +7991,7 @@
                 <w:sz w:val="26"/>
                 <w:szCs w:val="26"/>
               </w:rPr>
+              <w:lastRenderedPageBreak/>
               <w:t>SUDUNGDICHVU</w:t>
             </w:r>
           </w:p>
@@ -8306,16 +8332,7 @@
           <w:sz w:val="26"/>
           <w:szCs w:val="26"/>
         </w:rPr>
-        <w:t>HOADON</w:t>
-      </w:r>
-      <w:r>
-        <w:rPr>
-          <w:rFonts w:cs="Times New Roman"/>
-          <w:color w:val="000000"/>
-          <w:sz w:val="26"/>
-          <w:szCs w:val="26"/>
-        </w:rPr>
-        <w:t xml:space="preserve"> (</w:t>
+        <w:t>HOADON (</w:t>
       </w:r>
       <w:r>
         <w:rPr>
@@ -8496,34 +8513,16 @@
           <w:sz w:val="26"/>
           <w:szCs w:val="26"/>
         </w:rPr>
-        <w:t>TienKhachTra</w:t>
-      </w:r>
-      <w:r>
-        <w:rPr>
-          <w:rFonts w:cs="Times New Roman"/>
-          <w:color w:val="000000"/>
-          <w:sz w:val="26"/>
-          <w:szCs w:val="26"/>
-        </w:rPr>
-        <w:t xml:space="preserve">, </w:t>
-      </w:r>
-      <w:r>
-        <w:rPr>
-          <w:rFonts w:cs="Times New Roman"/>
-          <w:color w:val="000000"/>
-          <w:sz w:val="26"/>
-          <w:szCs w:val="26"/>
-        </w:rPr>
-        <w:t>MaThuePhong</w:t>
-      </w:r>
-      <w:r>
-        <w:rPr>
-          <w:rFonts w:cs="Times New Roman"/>
-          <w:color w:val="000000"/>
-          <w:sz w:val="26"/>
-          <w:szCs w:val="26"/>
-        </w:rPr>
-        <w:t>).</w:t>
+        <w:t xml:space="preserve">TienKhachTra, </w:t>
+      </w:r>
+      <w:r>
+        <w:rPr>
+          <w:rFonts w:cs="Times New Roman"/>
+          <w:color w:val="000000"/>
+          <w:sz w:val="26"/>
+          <w:szCs w:val="26"/>
+        </w:rPr>
+        <w:t>MaThuePhong).</w:t>
       </w:r>
     </w:p>
     <w:p>
@@ -8548,17 +8547,7 @@
           <w:sz w:val="26"/>
           <w:szCs w:val="26"/>
         </w:rPr>
-        <w:lastRenderedPageBreak/>
-        <w:t>LOAIPHONG</w:t>
-      </w:r>
-      <w:r>
-        <w:rPr>
-          <w:rFonts w:cs="Times New Roman"/>
-          <w:color w:val="000000"/>
-          <w:sz w:val="26"/>
-          <w:szCs w:val="26"/>
-        </w:rPr>
-        <w:t xml:space="preserve"> (</w:t>
+        <w:t>LOAIPHONG (</w:t>
       </w:r>
       <w:r>
         <w:rPr>
@@ -8656,16 +8645,7 @@
           <w:sz w:val="26"/>
           <w:szCs w:val="26"/>
         </w:rPr>
-        <w:t>KHACHHANG</w:t>
-      </w:r>
-      <w:r>
-        <w:rPr>
-          <w:rFonts w:cs="Times New Roman"/>
-          <w:color w:val="000000"/>
-          <w:sz w:val="26"/>
-          <w:szCs w:val="26"/>
-        </w:rPr>
-        <w:t xml:space="preserve"> (</w:t>
+        <w:t>KHACHHANG (</w:t>
       </w:r>
       <w:r>
         <w:rPr>
@@ -8817,16 +8797,7 @@
           <w:sz w:val="26"/>
           <w:szCs w:val="26"/>
         </w:rPr>
-        <w:t>PHONG</w:t>
-      </w:r>
-      <w:r>
-        <w:rPr>
-          <w:rFonts w:cs="Times New Roman"/>
-          <w:color w:val="000000"/>
-          <w:sz w:val="26"/>
-          <w:szCs w:val="26"/>
-        </w:rPr>
-        <w:t xml:space="preserve"> (</w:t>
+        <w:t>PHONG (</w:t>
       </w:r>
       <w:r>
         <w:rPr>
@@ -10362,6 +10333,7 @@
           <w:sz w:val="32"/>
           <w:szCs w:val="26"/>
         </w:rPr>
+        <w:lastRenderedPageBreak/>
         <w:t>CHƯƠNG III: MÔ HÌNH HÓA XỬ LÝ MỨC QUAN NIỆM</w:t>
       </w:r>
       <w:bookmarkEnd w:id="15"/>
@@ -10641,7 +10613,7 @@
                           <pic:cNvPicPr/>
                         </pic:nvPicPr>
                         <pic:blipFill>
-                          <a:blip r:embed="rId15"/>
+                          <a:blip r:embed="rId14"/>
                           <a:stretch>
                             <a:fillRect/>
                           </a:stretch>
@@ -10793,10 +10765,10 @@
                   <v:path o:extrusionok="f" gradientshapeok="t" o:connecttype="rect"/>
                   <o:lock v:ext="edit" aspectratio="t"/>
                 </v:shapetype>
-                <v:shape id="_x0000_i1025" type="#_x0000_t75" style="width:151.55pt;height:19.25pt" o:ole="">
-                  <v:imagedata r:id="rId16" o:title=""/>
+                <v:shape id="_x0000_i1025" type="#_x0000_t75" style="width:151.5pt;height:19.5pt" o:ole="">
+                  <v:imagedata r:id="rId15" o:title=""/>
                 </v:shape>
-                <o:OLEObject Type="Embed" ProgID="Visio.Drawing.15" ShapeID="_x0000_i1025" DrawAspect="Content" ObjectID="_1493172321" r:id="rId17"/>
+                <o:OLEObject Type="Embed" ProgID="Visio.Drawing.15" ShapeID="_x0000_i1025" DrawAspect="Content" ObjectID="_1493879212" r:id="rId16"/>
               </w:object>
             </w:r>
           </w:p>
@@ -10874,7 +10846,6 @@
                 <w:sz w:val="26"/>
                 <w:szCs w:val="26"/>
               </w:rPr>
-              <w:lastRenderedPageBreak/>
               <w:t>Kho dữ liệu</w:t>
             </w:r>
           </w:p>
@@ -10929,10 +10900,10 @@
                 <w:lang w:val="vi-VN"/>
               </w:rPr>
               <w:object w:dxaOrig="1515" w:dyaOrig="630">
-                <v:shape id="_x0000_i1026" type="#_x0000_t75" style="width:75.35pt;height:31.8pt" o:ole="">
-                  <v:imagedata r:id="rId18" o:title=""/>
+                <v:shape id="_x0000_i1026" type="#_x0000_t75" style="width:75pt;height:31.5pt" o:ole="">
+                  <v:imagedata r:id="rId17" o:title=""/>
                 </v:shape>
-                <o:OLEObject Type="Embed" ProgID="Visio.Drawing.15" ShapeID="_x0000_i1026" DrawAspect="Content" ObjectID="_1493172322" r:id="rId19"/>
+                <o:OLEObject Type="Embed" ProgID="Visio.Drawing.15" ShapeID="_x0000_i1026" DrawAspect="Content" ObjectID="_1493879213" r:id="rId18"/>
               </w:object>
             </w:r>
           </w:p>
@@ -11091,7 +11062,7 @@
                           <pic:cNvPicPr/>
                         </pic:nvPicPr>
                         <pic:blipFill>
-                          <a:blip r:embed="rId20"/>
+                          <a:blip r:embed="rId19"/>
                           <a:stretch>
                             <a:fillRect/>
                           </a:stretch>
@@ -11196,6 +11167,7 @@
           <w:noProof/>
           <w:lang w:eastAsia="en-US" w:bidi="ar-SA"/>
         </w:rPr>
+        <w:lastRenderedPageBreak/>
         <w:drawing>
           <wp:inline distT="0" distB="0" distL="0" distR="0" wp14:anchorId="5E71C6BE" wp14:editId="7DE7788C">
             <wp:extent cx="5943600" cy="3892550"/>
@@ -11212,7 +11184,7 @@
                     <pic:cNvPicPr/>
                   </pic:nvPicPr>
                   <pic:blipFill>
-                    <a:blip r:embed="rId21"/>
+                    <a:blip r:embed="rId20"/>
                     <a:stretch>
                       <a:fillRect/>
                     </a:stretch>
@@ -11234,7 +11206,7 @@
       </w:r>
     </w:p>
     <w:sectPr>
-      <w:footerReference w:type="default" r:id="rId22"/>
+      <w:footerReference w:type="default" r:id="rId21"/>
       <w:pgSz w:w="12240" w:h="15840"/>
       <w:pgMar w:top="1440" w:right="1440" w:bottom="1440" w:left="1440" w:header="720" w:footer="720" w:gutter="0"/>
       <w:pgBorders w:offsetFrom="page">
@@ -11251,7 +11223,7 @@
 </file>
 
 <file path=word/endnotes.xml><?xml version="1.0" encoding="utf-8"?>
-<w:endnotes xmlns:wpc="http://schemas.microsoft.com/office/word/2010/wordprocessingCanvas" xmlns:mc="http://schemas.openxmlformats.org/markup-compatibility/2006" xmlns:o="urn:schemas-microsoft-com:office:office" xmlns:r="http://schemas.openxmlformats.org/officeDocument/2006/relationships" xmlns:m="http://schemas.openxmlformats.org/officeDocument/2006/math" xmlns:v="urn:schemas-microsoft-com:vml" xmlns:wp14="http://schemas.microsoft.com/office/word/2010/wordprocessingDrawing" xmlns:wp="http://schemas.openxmlformats.org/drawingml/2006/wordprocessingDrawing" xmlns:w10="urn:schemas-microsoft-com:office:word" xmlns:w="http://schemas.openxmlformats.org/wordprocessingml/2006/main" xmlns:w14="http://schemas.microsoft.com/office/word/2010/wordml" xmlns:wpg="http://schemas.microsoft.com/office/word/2010/wordprocessingGroup" xmlns:wpi="http://schemas.microsoft.com/office/word/2010/wordprocessingInk" xmlns:wne="http://schemas.microsoft.com/office/word/2006/wordml" xmlns:wps="http://schemas.microsoft.com/office/word/2010/wordprocessingShape" mc:Ignorable="w14 wp14">
+<w:endnotes xmlns:wpc="http://schemas.microsoft.com/office/word/2010/wordprocessingCanvas" xmlns:mc="http://schemas.openxmlformats.org/markup-compatibility/2006" xmlns:o="urn:schemas-microsoft-com:office:office" xmlns:r="http://schemas.openxmlformats.org/officeDocument/2006/relationships" xmlns:m="http://schemas.openxmlformats.org/officeDocument/2006/math" xmlns:v="urn:schemas-microsoft-com:vml" xmlns:wp14="http://schemas.microsoft.com/office/word/2010/wordprocessingDrawing" xmlns:wp="http://schemas.openxmlformats.org/drawingml/2006/wordprocessingDrawing" xmlns:w10="urn:schemas-microsoft-com:office:word" xmlns:w="http://schemas.openxmlformats.org/wordprocessingml/2006/main" xmlns:w14="http://schemas.microsoft.com/office/word/2010/wordml" xmlns:w15="http://schemas.microsoft.com/office/word/2012/wordml" xmlns:wpg="http://schemas.microsoft.com/office/word/2010/wordprocessingGroup" xmlns:wpi="http://schemas.microsoft.com/office/word/2010/wordprocessingInk" xmlns:wne="http://schemas.microsoft.com/office/word/2006/wordml" xmlns:wps="http://schemas.microsoft.com/office/word/2010/wordprocessingShape" mc:Ignorable="w14 w15 wp14">
   <w:endnote w:type="separator" w:id="-1">
     <w:p>
       <w:r>
@@ -11270,7 +11242,7 @@
 </file>
 
 <file path=word/footer1.xml><?xml version="1.0" encoding="utf-8"?>
-<w:ftr xmlns:wpc="http://schemas.microsoft.com/office/word/2010/wordprocessingCanvas" xmlns:mc="http://schemas.openxmlformats.org/markup-compatibility/2006" xmlns:o="urn:schemas-microsoft-com:office:office" xmlns:r="http://schemas.openxmlformats.org/officeDocument/2006/relationships" xmlns:m="http://schemas.openxmlformats.org/officeDocument/2006/math" xmlns:v="urn:schemas-microsoft-com:vml" xmlns:wp14="http://schemas.microsoft.com/office/word/2010/wordprocessingDrawing" xmlns:wp="http://schemas.openxmlformats.org/drawingml/2006/wordprocessingDrawing" xmlns:w10="urn:schemas-microsoft-com:office:word" xmlns:w="http://schemas.openxmlformats.org/wordprocessingml/2006/main" xmlns:w14="http://schemas.microsoft.com/office/word/2010/wordml" xmlns:wpg="http://schemas.microsoft.com/office/word/2010/wordprocessingGroup" xmlns:wpi="http://schemas.microsoft.com/office/word/2010/wordprocessingInk" xmlns:wne="http://schemas.microsoft.com/office/word/2006/wordml" xmlns:wps="http://schemas.microsoft.com/office/word/2010/wordprocessingShape" mc:Ignorable="w14 wp14">
+<w:ftr xmlns:wpc="http://schemas.microsoft.com/office/word/2010/wordprocessingCanvas" xmlns:mc="http://schemas.openxmlformats.org/markup-compatibility/2006" xmlns:o="urn:schemas-microsoft-com:office:office" xmlns:r="http://schemas.openxmlformats.org/officeDocument/2006/relationships" xmlns:m="http://schemas.openxmlformats.org/officeDocument/2006/math" xmlns:v="urn:schemas-microsoft-com:vml" xmlns:wp14="http://schemas.microsoft.com/office/word/2010/wordprocessingDrawing" xmlns:wp="http://schemas.openxmlformats.org/drawingml/2006/wordprocessingDrawing" xmlns:w10="urn:schemas-microsoft-com:office:word" xmlns:w="http://schemas.openxmlformats.org/wordprocessingml/2006/main" xmlns:w14="http://schemas.microsoft.com/office/word/2010/wordml" xmlns:w15="http://schemas.microsoft.com/office/word/2012/wordml" xmlns:wpg="http://schemas.microsoft.com/office/word/2010/wordprocessingGroup" xmlns:wpi="http://schemas.microsoft.com/office/word/2010/wordprocessingInk" xmlns:wne="http://schemas.microsoft.com/office/word/2006/wordml" xmlns:wps="http://schemas.microsoft.com/office/word/2010/wordprocessingShape" mc:Ignorable="w14 w15 wp14">
   <w:sdt>
     <w:sdtPr>
       <w:id w:val="841515389"/>
@@ -11303,7 +11275,7 @@
           <w:rPr>
             <w:noProof/>
           </w:rPr>
-          <w:t>6</w:t>
+          <w:t>7</w:t>
         </w:r>
         <w:r>
           <w:rPr>
@@ -11323,7 +11295,7 @@
 </file>
 
 <file path=word/footnotes.xml><?xml version="1.0" encoding="utf-8"?>
-<w:footnotes xmlns:wpc="http://schemas.microsoft.com/office/word/2010/wordprocessingCanvas" xmlns:mc="http://schemas.openxmlformats.org/markup-compatibility/2006" xmlns:o="urn:schemas-microsoft-com:office:office" xmlns:r="http://schemas.openxmlformats.org/officeDocument/2006/relationships" xmlns:m="http://schemas.openxmlformats.org/officeDocument/2006/math" xmlns:v="urn:schemas-microsoft-com:vml" xmlns:wp14="http://schemas.microsoft.com/office/word/2010/wordprocessingDrawing" xmlns:wp="http://schemas.openxmlformats.org/drawingml/2006/wordprocessingDrawing" xmlns:w10="urn:schemas-microsoft-com:office:word" xmlns:w="http://schemas.openxmlformats.org/wordprocessingml/2006/main" xmlns:w14="http://schemas.microsoft.com/office/word/2010/wordml" xmlns:wpg="http://schemas.microsoft.com/office/word/2010/wordprocessingGroup" xmlns:wpi="http://schemas.microsoft.com/office/word/2010/wordprocessingInk" xmlns:wne="http://schemas.microsoft.com/office/word/2006/wordml" xmlns:wps="http://schemas.microsoft.com/office/word/2010/wordprocessingShape" mc:Ignorable="w14 wp14">
+<w:footnotes xmlns:wpc="http://schemas.microsoft.com/office/word/2010/wordprocessingCanvas" xmlns:mc="http://schemas.openxmlformats.org/markup-compatibility/2006" xmlns:o="urn:schemas-microsoft-com:office:office" xmlns:r="http://schemas.openxmlformats.org/officeDocument/2006/relationships" xmlns:m="http://schemas.openxmlformats.org/officeDocument/2006/math" xmlns:v="urn:schemas-microsoft-com:vml" xmlns:wp14="http://schemas.microsoft.com/office/word/2010/wordprocessingDrawing" xmlns:wp="http://schemas.openxmlformats.org/drawingml/2006/wordprocessingDrawing" xmlns:w10="urn:schemas-microsoft-com:office:word" xmlns:w="http://schemas.openxmlformats.org/wordprocessingml/2006/main" xmlns:w14="http://schemas.microsoft.com/office/word/2010/wordml" xmlns:w15="http://schemas.microsoft.com/office/word/2012/wordml" xmlns:wpg="http://schemas.microsoft.com/office/word/2010/wordprocessingGroup" xmlns:wpi="http://schemas.microsoft.com/office/word/2010/wordprocessingInk" xmlns:wne="http://schemas.microsoft.com/office/word/2006/wordml" xmlns:wps="http://schemas.microsoft.com/office/word/2010/wordprocessingShape" mc:Ignorable="w14 w15 wp14">
   <w:footnote w:type="separator" w:id="-1">
     <w:p>
       <w:r>
@@ -11342,7 +11314,7 @@
 </file>
 
 <file path=word/numbering.xml><?xml version="1.0" encoding="utf-8"?>
-<w:numbering xmlns:wpc="http://schemas.microsoft.com/office/word/2010/wordprocessingCanvas" xmlns:mc="http://schemas.openxmlformats.org/markup-compatibility/2006" xmlns:o="urn:schemas-microsoft-com:office:office" xmlns:r="http://schemas.openxmlformats.org/officeDocument/2006/relationships" xmlns:m="http://schemas.openxmlformats.org/officeDocument/2006/math" xmlns:v="urn:schemas-microsoft-com:vml" xmlns:wp14="http://schemas.microsoft.com/office/word/2010/wordprocessingDrawing" xmlns:wp="http://schemas.openxmlformats.org/drawingml/2006/wordprocessingDrawing" xmlns:w10="urn:schemas-microsoft-com:office:word" xmlns:w="http://schemas.openxmlformats.org/wordprocessingml/2006/main" xmlns:w14="http://schemas.microsoft.com/office/word/2010/wordml" xmlns:wpg="http://schemas.microsoft.com/office/word/2010/wordprocessingGroup" xmlns:wpi="http://schemas.microsoft.com/office/word/2010/wordprocessingInk" xmlns:wne="http://schemas.microsoft.com/office/word/2006/wordml" xmlns:wps="http://schemas.microsoft.com/office/word/2010/wordprocessingShape" mc:Ignorable="w14 wp14">
+<w:numbering xmlns:wpc="http://schemas.microsoft.com/office/word/2010/wordprocessingCanvas" xmlns:mc="http://schemas.openxmlformats.org/markup-compatibility/2006" xmlns:o="urn:schemas-microsoft-com:office:office" xmlns:r="http://schemas.openxmlformats.org/officeDocument/2006/relationships" xmlns:m="http://schemas.openxmlformats.org/officeDocument/2006/math" xmlns:v="urn:schemas-microsoft-com:vml" xmlns:wp14="http://schemas.microsoft.com/office/word/2010/wordprocessingDrawing" xmlns:wp="http://schemas.openxmlformats.org/drawingml/2006/wordprocessingDrawing" xmlns:w10="urn:schemas-microsoft-com:office:word" xmlns:w="http://schemas.openxmlformats.org/wordprocessingml/2006/main" xmlns:w14="http://schemas.microsoft.com/office/word/2010/wordml" xmlns:w15="http://schemas.microsoft.com/office/word/2012/wordml" xmlns:wpg="http://schemas.microsoft.com/office/word/2010/wordprocessingGroup" xmlns:wpi="http://schemas.microsoft.com/office/word/2010/wordprocessingInk" xmlns:wne="http://schemas.microsoft.com/office/word/2006/wordml" xmlns:wps="http://schemas.microsoft.com/office/word/2010/wordprocessingShape" mc:Ignorable="w14 w15 wp14">
   <w:abstractNum w:abstractNumId="0">
     <w:nsid w:val="01037632"/>
     <w:multiLevelType w:val="hybridMultilevel"/>
@@ -14103,7 +14075,7 @@
 </file>
 
 <file path=word/styles.xml><?xml version="1.0" encoding="utf-8"?>
-<w:styles xmlns:mc="http://schemas.openxmlformats.org/markup-compatibility/2006" xmlns:r="http://schemas.openxmlformats.org/officeDocument/2006/relationships" xmlns:w="http://schemas.openxmlformats.org/wordprocessingml/2006/main" xmlns:w14="http://schemas.microsoft.com/office/word/2010/wordml" mc:Ignorable="w14">
+<w:styles xmlns:mc="http://schemas.openxmlformats.org/markup-compatibility/2006" xmlns:r="http://schemas.openxmlformats.org/officeDocument/2006/relationships" xmlns:w="http://schemas.openxmlformats.org/wordprocessingml/2006/main" xmlns:w14="http://schemas.microsoft.com/office/word/2010/wordml" xmlns:w15="http://schemas.microsoft.com/office/word/2012/wordml" mc:Ignorable="w14 w15">
   <w:docDefaults>
     <w:rPrDefault>
       <w:rPr>
@@ -14119,634 +14091,378 @@
       </w:pPr>
     </w:pPrDefault>
   </w:docDefaults>
-  <w:latentStyles w:defLockedState="0" w:defUIPriority="99" w:defSemiHidden="1" w:defUnhideWhenUsed="1" w:defQFormat="0" w:count="267">
-    <w:lsdException w:name="Normal" w:semiHidden="0" w:uiPriority="0" w:unhideWhenUsed="0" w:qFormat="1"/>
-    <w:lsdException w:name="heading 1" w:semiHidden="0" w:uiPriority="9" w:unhideWhenUsed="0" w:qFormat="1"/>
-    <w:lsdException w:name="heading 2" w:uiPriority="9" w:qFormat="1"/>
-    <w:lsdException w:name="heading 3" w:uiPriority="9" w:qFormat="1"/>
-    <w:lsdException w:name="heading 4" w:uiPriority="9" w:qFormat="1"/>
-    <w:lsdException w:name="heading 5" w:uiPriority="9" w:qFormat="1"/>
-    <w:lsdException w:name="heading 6" w:uiPriority="9" w:qFormat="1"/>
-    <w:lsdException w:name="heading 7" w:uiPriority="9" w:qFormat="1"/>
-    <w:lsdException w:name="heading 8" w:uiPriority="9" w:qFormat="1"/>
-    <w:lsdException w:name="heading 9" w:uiPriority="9" w:qFormat="1"/>
-    <w:lsdException w:name="toc 1" w:uiPriority="39"/>
-    <w:lsdException w:name="toc 2" w:uiPriority="39"/>
-    <w:lsdException w:name="toc 3" w:uiPriority="39"/>
-    <w:lsdException w:name="toc 4" w:uiPriority="39"/>
-    <w:lsdException w:name="toc 5" w:uiPriority="39"/>
-    <w:lsdException w:name="toc 6" w:uiPriority="39"/>
-    <w:lsdException w:name="toc 7" w:uiPriority="39"/>
-    <w:lsdException w:name="toc 8" w:uiPriority="39"/>
-    <w:lsdException w:name="toc 9" w:uiPriority="39"/>
-    <w:lsdException w:name="caption" w:uiPriority="35" w:qFormat="1"/>
-    <w:lsdException w:name="Title" w:semiHidden="0" w:uiPriority="10" w:unhideWhenUsed="0" w:qFormat="1"/>
-    <w:lsdException w:name="Default Paragraph Font" w:uiPriority="1"/>
-    <w:lsdException w:name="Subtitle" w:semiHidden="0" w:uiPriority="11" w:unhideWhenUsed="0" w:qFormat="1"/>
-    <w:lsdException w:name="Strong" w:semiHidden="0" w:uiPriority="22" w:unhideWhenUsed="0" w:qFormat="1"/>
-    <w:lsdException w:name="Emphasis" w:semiHidden="0" w:uiPriority="20" w:unhideWhenUsed="0" w:qFormat="1"/>
-    <w:lsdException w:name="Table Grid" w:semiHidden="0" w:uiPriority="59" w:unhideWhenUsed="0"/>
-    <w:lsdException w:name="Placeholder Text" w:unhideWhenUsed="0"/>
-    <w:lsdException w:name="No Spacing" w:semiHidden="0" w:uiPriority="1" w:unhideWhenUsed="0" w:qFormat="1"/>
-    <w:lsdException w:name="Light Shading" w:semiHidden="0" w:uiPriority="60" w:unhideWhenUsed="0"/>
-    <w:lsdException w:name="Light List" w:semiHidden="0" w:uiPriority="61" w:unhideWhenUsed="0"/>
-    <w:lsdException w:name="Light Grid" w:semiHidden="0" w:uiPriority="62" w:unhideWhenUsed="0"/>
-    <w:lsdException w:name="Medium Shading 1" w:semiHidden="0" w:uiPriority="63" w:unhideWhenUsed="0"/>
-    <w:lsdException w:name="Medium Shading 2" w:semiHidden="0" w:uiPriority="64" w:unhideWhenUsed="0"/>
-    <w:lsdException w:name="Medium List 1" w:semiHidden="0" w:uiPriority="65" w:unhideWhenUsed="0"/>
-    <w:lsdException w:name="Medium List 2" w:semiHidden="0" w:uiPriority="66" w:unhideWhenUsed="0"/>
-    <w:lsdException w:name="Medium Grid 1" w:semiHidden="0" w:uiPriority="67" w:unhideWhenUsed="0"/>
-    <w:lsdException w:name="Medium Grid 2" w:semiHidden="0" w:uiPriority="68" w:unhideWhenUsed="0"/>
-    <w:lsdException w:name="Medium Grid 3" w:semiHidden="0" w:uiPriority="69" w:unhideWhenUsed="0"/>
-    <w:lsdException w:name="Dark List" w:semiHidden="0" w:uiPriority="70" w:unhideWhenUsed="0"/>
-    <w:lsdException w:name="Colorful Shading" w:semiHidden="0" w:uiPriority="71" w:unhideWhenUsed="0"/>
-    <w:lsdException w:name="Colorful List" w:semiHidden="0" w:uiPriority="72" w:unhideWhenUsed="0"/>
-    <w:lsdException w:name="Colorful Grid" w:semiHidden="0" w:uiPriority="73" w:unhideWhenUsed="0"/>
-    <w:lsdException w:name="Light Shading Accent 1" w:semiHidden="0" w:uiPriority="60" w:unhideWhenUsed="0"/>
-    <w:lsdException w:name="Light List Accent 1" w:semiHidden="0" w:uiPriority="61" w:unhideWhenUsed="0"/>
-    <w:lsdException w:name="Light Grid Accent 1" w:semiHidden="0" w:uiPriority="62" w:unhideWhenUsed="0"/>
-    <w:lsdException w:name="Medium Shading 1 Accent 1" w:semiHidden="0" w:uiPriority="63" w:unhideWhenUsed="0"/>
-    <w:lsdException w:name="Medium Shading 2 Accent 1" w:semiHidden="0" w:uiPriority="64" w:unhideWhenUsed="0"/>
-    <w:lsdException w:name="Medium List 1 Accent 1" w:semiHidden="0" w:uiPriority="65" w:unhideWhenUsed="0"/>
-    <w:lsdException w:name="Revision" w:unhideWhenUsed="0"/>
-    <w:lsdException w:name="List Paragraph" w:semiHidden="0" w:uiPriority="34" w:unhideWhenUsed="0" w:qFormat="1"/>
-    <w:lsdException w:name="Quote" w:semiHidden="0" w:uiPriority="29" w:unhideWhenUsed="0" w:qFormat="1"/>
-    <w:lsdException w:name="Intense Quote" w:semiHidden="0" w:uiPriority="30" w:unhideWhenUsed="0" w:qFormat="1"/>
-    <w:lsdException w:name="Medium List 2 Accent 1" w:semiHidden="0" w:uiPriority="66" w:unhideWhenUsed="0"/>
-    <w:lsdException w:name="Medium Grid 1 Accent 1" w:semiHidden="0" w:uiPriority="67" w:unhideWhenUsed="0"/>
-    <w:lsdException w:name="Medium Grid 2 Accent 1" w:semiHidden="0" w:uiPriority="68" w:unhideWhenUsed="0"/>
-    <w:lsdException w:name="Medium Grid 3 Accent 1" w:semiHidden="0" w:uiPriority="69" w:unhideWhenUsed="0"/>
-    <w:lsdException w:name="Dark List Accent 1" w:semiHidden="0" w:uiPriority="70" w:unhideWhenUsed="0"/>
-    <w:lsdException w:name="Colorful Shading Accent 1" w:semiHidden="0" w:uiPriority="71" w:unhideWhenUsed="0"/>
-    <w:lsdException w:name="Colorful List Accent 1" w:semiHidden="0" w:uiPriority="72" w:unhideWhenUsed="0"/>
-    <w:lsdException w:name="Colorful Grid Accent 1" w:semiHidden="0" w:uiPriority="73" w:unhideWhenUsed="0"/>
-    <w:lsdException w:name="Light Shading Accent 2" w:semiHidden="0" w:uiPriority="60" w:unhideWhenUsed="0"/>
-    <w:lsdException w:name="Light List Accent 2" w:semiHidden="0" w:uiPriority="61" w:unhideWhenUsed="0"/>
-    <w:lsdException w:name="Light Grid Accent 2" w:semiHidden="0" w:uiPriority="62" w:unhideWhenUsed="0"/>
-    <w:lsdException w:name="Medium Shading 1 Accent 2" w:semiHidden="0" w:uiPriority="63" w:unhideWhenUsed="0"/>
-    <w:lsdException w:name="Medium Shading 2 Accent 2" w:semiHidden="0" w:uiPriority="64" w:unhideWhenUsed="0"/>
-    <w:lsdException w:name="Medium List 1 Accent 2" w:semiHidden="0" w:uiPriority="65" w:unhideWhenUsed="0"/>
-    <w:lsdException w:name="Medium List 2 Accent 2" w:semiHidden="0" w:uiPriority="66" w:unhideWhenUsed="0"/>
-    <w:lsdException w:name="Medium Grid 1 Accent 2" w:semiHidden="0" w:uiPriority="67" w:unhideWhenUsed="0"/>
-    <w:lsdException w:name="Medium Grid 2 Accent 2" w:semiHidden="0" w:uiPriority="68" w:unhideWhenUsed="0"/>
-    <w:lsdException w:name="Medium Grid 3 Accent 2" w:semiHidden="0" w:uiPriority="69" w:unhideWhenUsed="0"/>
-    <w:lsdException w:name="Dark List Accent 2" w:semiHidden="0" w:uiPriority="70" w:unhideWhenUsed="0"/>
-    <w:lsdException w:name="Colorful Shading Accent 2" w:semiHidden="0" w:uiPriority="71" w:unhideWhenUsed="0"/>
-    <w:lsdException w:name="Colorful List Accent 2" w:semiHidden="0" w:uiPriority="72" w:unhideWhenUsed="0"/>
-    <w:lsdException w:name="Colorful Grid Accent 2" w:semiHidden="0" w:uiPriority="73" w:unhideWhenUsed="0"/>
-    <w:lsdException w:name="Light Shading Accent 3" w:semiHidden="0" w:uiPriority="60" w:unhideWhenUsed="0"/>
-    <w:lsdException w:name="Light List Accent 3" w:semiHidden="0" w:uiPriority="61" w:unhideWhenUsed="0"/>
-    <w:lsdException w:name="Light Grid Accent 3" w:semiHidden="0" w:uiPriority="62" w:unhideWhenUsed="0"/>
-    <w:lsdException w:name="Medium Shading 1 Accent 3" w:semiHidden="0" w:uiPriority="63" w:unhideWhenUsed="0"/>
-    <w:lsdException w:name="Medium Shading 2 Accent 3" w:semiHidden="0" w:uiPriority="64" w:unhideWhenUsed="0"/>
-    <w:lsdException w:name="Medium List 1 Accent 3" w:semiHidden="0" w:uiPriority="65" w:unhideWhenUsed="0"/>
-    <w:lsdException w:name="Medium List 2 Accent 3" w:semiHidden="0" w:uiPriority="66" w:unhideWhenUsed="0"/>
-    <w:lsdException w:name="Medium Grid 1 Accent 3" w:semiHidden="0" w:uiPriority="67" w:unhideWhenUsed="0"/>
-    <w:lsdException w:name="Medium Grid 2 Accent 3" w:semiHidden="0" w:uiPriority="68" w:unhideWhenUsed="0"/>
-    <w:lsdException w:name="Medium Grid 3 Accent 3" w:semiHidden="0" w:uiPriority="69" w:unhideWhenUsed="0"/>
-    <w:lsdException w:name="Dark List Accent 3" w:semiHidden="0" w:uiPriority="70" w:unhideWhenUsed="0"/>
-    <w:lsdException w:name="Colorful Shading Accent 3" w:semiHidden="0" w:uiPriority="71" w:unhideWhenUsed="0"/>
-    <w:lsdException w:name="Colorful List Accent 3" w:semiHidden="0" w:uiPriority="72" w:unhideWhenUsed="0"/>
-    <w:lsdException w:name="Colorful Grid Accent 3" w:semiHidden="0" w:uiPriority="73" w:unhideWhenUsed="0"/>
-    <w:lsdException w:name="Light Shading Accent 4" w:semiHidden="0" w:uiPriority="60" w:unhideWhenUsed="0"/>
-    <w:lsdException w:name="Light List Accent 4" w:semiHidden="0" w:uiPriority="61" w:unhideWhenUsed="0"/>
-    <w:lsdException w:name="Light Grid Accent 4" w:semiHidden="0" w:uiPriority="62" w:unhideWhenUsed="0"/>
-    <w:lsdException w:name="Medium Shading 1 Accent 4" w:semiHidden="0" w:uiPriority="63" w:unhideWhenUsed="0"/>
-    <w:lsdException w:name="Medium Shading 2 Accent 4" w:semiHidden="0" w:uiPriority="64" w:unhideWhenUsed="0"/>
-    <w:lsdException w:name="Medium List 1 Accent 4" w:semiHidden="0" w:uiPriority="65" w:unhideWhenUsed="0"/>
-    <w:lsdException w:name="Medium List 2 Accent 4" w:semiHidden="0" w:uiPriority="66" w:unhideWhenUsed="0"/>
-    <w:lsdException w:name="Medium Grid 1 Accent 4" w:semiHidden="0" w:uiPriority="67" w:unhideWhenUsed="0"/>
-    <w:lsdException w:name="Medium Grid 2 Accent 4" w:semiHidden="0" w:uiPriority="68" w:unhideWhenUsed="0"/>
-    <w:lsdException w:name="Medium Grid 3 Accent 4" w:semiHidden="0" w:uiPriority="69" w:unhideWhenUsed="0"/>
-    <w:lsdException w:name="Dark List Accent 4" w:semiHidden="0" w:uiPriority="70" w:unhideWhenUsed="0"/>
-    <w:lsdException w:name="Colorful Shading Accent 4" w:semiHidden="0" w:uiPriority="71" w:unhideWhenUsed="0"/>
-    <w:lsdException w:name="Colorful List Accent 4" w:semiHidden="0" w:uiPriority="72" w:unhideWhenUsed="0"/>
-    <w:lsdException w:name="Colorful Grid Accent 4" w:semiHidden="0" w:uiPriority="73" w:unhideWhenUsed="0"/>
-    <w:lsdException w:name="Light Shading Accent 5" w:semiHidden="0" w:uiPriority="60" w:unhideWhenUsed="0"/>
-    <w:lsdException w:name="Light List Accent 5" w:semiHidden="0" w:uiPriority="61" w:unhideWhenUsed="0"/>
-    <w:lsdException w:name="Light Grid Accent 5" w:semiHidden="0" w:uiPriority="62" w:unhideWhenUsed="0"/>
-    <w:lsdException w:name="Medium Shading 1 Accent 5" w:semiHidden="0" w:uiPriority="63" w:unhideWhenUsed="0"/>
-    <w:lsdException w:name="Medium Shading 2 Accent 5" w:semiHidden="0" w:uiPriority="64" w:unhideWhenUsed="0"/>
-    <w:lsdException w:name="Medium List 1 Accent 5" w:semiHidden="0" w:uiPriority="65" w:unhideWhenUsed="0"/>
-    <w:lsdException w:name="Medium List 2 Accent 5" w:semiHidden="0" w:uiPriority="66" w:unhideWhenUsed="0"/>
-    <w:lsdException w:name="Medium Grid 1 Accent 5" w:semiHidden="0" w:uiPriority="67" w:unhideWhenUsed="0"/>
-    <w:lsdException w:name="Medium Grid 2 Accent 5" w:semiHidden="0" w:uiPriority="68" w:unhideWhenUsed="0"/>
-    <w:lsdException w:name="Medium Grid 3 Accent 5" w:semiHidden="0" w:uiPriority="69" w:unhideWhenUsed="0"/>
-    <w:lsdException w:name="Dark List Accent 5" w:semiHidden="0" w:uiPriority="70" w:unhideWhenUsed="0"/>
-    <w:lsdException w:name="Colorful Shading Accent 5" w:semiHidden="0" w:uiPriority="71" w:unhideWhenUsed="0"/>
-    <w:lsdException w:name="Colorful List Accent 5" w:semiHidden="0" w:uiPriority="72" w:unhideWhenUsed="0"/>
-    <w:lsdException w:name="Colorful Grid Accent 5" w:semiHidden="0" w:uiPriority="73" w:unhideWhenUsed="0"/>
-    <w:lsdException w:name="Light Shading Accent 6" w:semiHidden="0" w:uiPriority="60" w:unhideWhenUsed="0"/>
-    <w:lsdException w:name="Light List Accent 6" w:semiHidden="0" w:uiPriority="61" w:unhideWhenUsed="0"/>
-    <w:lsdException w:name="Light Grid Accent 6" w:semiHidden="0" w:uiPriority="62" w:unhideWhenUsed="0"/>
-    <w:lsdException w:name="Medium Shading 1 Accent 6" w:semiHidden="0" w:uiPriority="63" w:unhideWhenUsed="0"/>
-    <w:lsdException w:name="Medium Shading 2 Accent 6" w:semiHidden="0" w:uiPriority="64" w:unhideWhenUsed="0"/>
-    <w:lsdException w:name="Medium List 1 Accent 6" w:semiHidden="0" w:uiPriority="65" w:unhideWhenUsed="0"/>
-    <w:lsdException w:name="Medium List 2 Accent 6" w:semiHidden="0" w:uiPriority="66" w:unhideWhenUsed="0"/>
-    <w:lsdException w:name="Medium Grid 1 Accent 6" w:semiHidden="0" w:uiPriority="67" w:unhideWhenUsed="0"/>
-    <w:lsdException w:name="Medium Grid 2 Accent 6" w:semiHidden="0" w:uiPriority="68" w:unhideWhenUsed="0"/>
-    <w:lsdException w:name="Medium Grid 3 Accent 6" w:semiHidden="0" w:uiPriority="69" w:unhideWhenUsed="0"/>
-    <w:lsdException w:name="Dark List Accent 6" w:semiHidden="0" w:uiPriority="70" w:unhideWhenUsed="0"/>
-    <w:lsdException w:name="Colorful Shading Accent 6" w:semiHidden="0" w:uiPriority="71" w:unhideWhenUsed="0"/>
-    <w:lsdException w:name="Colorful List Accent 6" w:semiHidden="0" w:uiPriority="72" w:unhideWhenUsed="0"/>
-    <w:lsdException w:name="Colorful Grid Accent 6" w:semiHidden="0" w:uiPriority="73" w:unhideWhenUsed="0"/>
-    <w:lsdException w:name="Subtle Emphasis" w:semiHidden="0" w:uiPriority="19" w:unhideWhenUsed="0" w:qFormat="1"/>
-    <w:lsdException w:name="Intense Emphasis" w:semiHidden="0" w:uiPriority="21" w:unhideWhenUsed="0" w:qFormat="1"/>
-    <w:lsdException w:name="Subtle Reference" w:semiHidden="0" w:uiPriority="31" w:unhideWhenUsed="0" w:qFormat="1"/>
-    <w:lsdException w:name="Intense Reference" w:semiHidden="0" w:uiPriority="32" w:unhideWhenUsed="0" w:qFormat="1"/>
-    <w:lsdException w:name="Book Title" w:semiHidden="0" w:uiPriority="33" w:unhideWhenUsed="0" w:qFormat="1"/>
-    <w:lsdException w:name="Bibliography" w:uiPriority="37"/>
-    <w:lsdException w:name="TOC Heading" w:uiPriority="39" w:qFormat="1"/>
-  </w:latentStyles>
-  <w:style w:type="paragraph" w:default="1" w:styleId="Normal">
-    <w:name w:val="Normal"/>
-    <w:qFormat/>
-    <w:rsid w:val="006E79A0"/>
-    <w:pPr>
-      <w:widowControl w:val="0"/>
-      <w:suppressAutoHyphens/>
-      <w:spacing w:after="0" w:line="240" w:lineRule="auto"/>
-    </w:pPr>
-    <w:rPr>
-      <w:rFonts w:ascii="Times New Roman" w:eastAsia="SimSun" w:hAnsi="Times New Roman" w:cs="Mangal"/>
-      <w:kern w:val="1"/>
-      <w:sz w:val="24"/>
-      <w:szCs w:val="24"/>
-      <w:lang w:eastAsia="hi-IN" w:bidi="hi-IN"/>
-    </w:rPr>
-  </w:style>
-  <w:style w:type="paragraph" w:styleId="Heading1">
-    <w:name w:val="heading 1"/>
-    <w:basedOn w:val="Normal"/>
-    <w:next w:val="Normal"/>
-    <w:link w:val="Heading1Char"/>
-    <w:uiPriority w:val="9"/>
-    <w:qFormat/>
-    <w:rsid w:val="002335AD"/>
-    <w:pPr>
-      <w:keepNext/>
-      <w:keepLines/>
-      <w:spacing w:before="480"/>
-      <w:outlineLvl w:val="0"/>
-    </w:pPr>
-    <w:rPr>
-      <w:rFonts w:asciiTheme="majorHAnsi" w:eastAsiaTheme="majorEastAsia" w:hAnsiTheme="majorHAnsi"/>
-      <w:b/>
-      <w:bCs/>
-      <w:color w:val="365F91" w:themeColor="accent1" w:themeShade="BF"/>
-      <w:sz w:val="28"/>
-      <w:szCs w:val="25"/>
-    </w:rPr>
-  </w:style>
-  <w:style w:type="character" w:default="1" w:styleId="DefaultParagraphFont">
-    <w:name w:val="Default Paragraph Font"/>
-    <w:uiPriority w:val="1"/>
-    <w:semiHidden/>
-    <w:unhideWhenUsed/>
-  </w:style>
-  <w:style w:type="table" w:default="1" w:styleId="TableNormal">
-    <w:name w:val="Normal Table"/>
-    <w:uiPriority w:val="99"/>
-    <w:semiHidden/>
-    <w:unhideWhenUsed/>
-    <w:tblPr>
-      <w:tblInd w:w="0" w:type="dxa"/>
-      <w:tblCellMar>
-        <w:top w:w="0" w:type="dxa"/>
-        <w:left w:w="108" w:type="dxa"/>
-        <w:bottom w:w="0" w:type="dxa"/>
-        <w:right w:w="108" w:type="dxa"/>
-      </w:tblCellMar>
-    </w:tblPr>
-  </w:style>
-  <w:style w:type="numbering" w:default="1" w:styleId="NoList">
-    <w:name w:val="No List"/>
-    <w:uiPriority w:val="99"/>
-    <w:semiHidden/>
-    <w:unhideWhenUsed/>
-  </w:style>
-  <w:style w:type="paragraph" w:styleId="ListParagraph">
-    <w:name w:val="List Paragraph"/>
-    <w:basedOn w:val="Normal"/>
-    <w:uiPriority w:val="34"/>
-    <w:qFormat/>
-    <w:rsid w:val="00E86335"/>
-    <w:pPr>
-      <w:ind w:left="720"/>
-      <w:contextualSpacing/>
-    </w:pPr>
-    <w:rPr>
-      <w:szCs w:val="21"/>
-    </w:rPr>
-  </w:style>
-  <w:style w:type="paragraph" w:styleId="BalloonText">
-    <w:name w:val="Balloon Text"/>
-    <w:basedOn w:val="Normal"/>
-    <w:link w:val="BalloonTextChar"/>
-    <w:uiPriority w:val="99"/>
-    <w:semiHidden/>
-    <w:unhideWhenUsed/>
-    <w:rsid w:val="00806C69"/>
-    <w:rPr>
-      <w:rFonts w:ascii="Tahoma" w:hAnsi="Tahoma"/>
-      <w:sz w:val="16"/>
-      <w:szCs w:val="14"/>
-    </w:rPr>
-  </w:style>
-  <w:style w:type="character" w:customStyle="1" w:styleId="BalloonTextChar">
-    <w:name w:val="Balloon Text Char"/>
-    <w:basedOn w:val="DefaultParagraphFont"/>
-    <w:link w:val="BalloonText"/>
-    <w:uiPriority w:val="99"/>
-    <w:semiHidden/>
-    <w:rsid w:val="00806C69"/>
-    <w:rPr>
-      <w:rFonts w:ascii="Tahoma" w:eastAsia="SimSun" w:hAnsi="Tahoma" w:cs="Mangal"/>
-      <w:kern w:val="1"/>
-      <w:sz w:val="16"/>
-      <w:szCs w:val="14"/>
-      <w:lang w:eastAsia="hi-IN" w:bidi="hi-IN"/>
-    </w:rPr>
-  </w:style>
-  <w:style w:type="paragraph" w:styleId="Title">
-    <w:name w:val="Title"/>
-    <w:basedOn w:val="Normal"/>
-    <w:link w:val="TitleChar"/>
-    <w:uiPriority w:val="10"/>
-    <w:qFormat/>
-    <w:rsid w:val="00B27BD9"/>
-    <w:pPr>
-      <w:widowControl/>
-      <w:suppressAutoHyphens w:val="0"/>
-      <w:jc w:val="center"/>
-    </w:pPr>
-    <w:rPr>
-      <w:rFonts w:eastAsia="Times New Roman" w:cs="Times New Roman"/>
-      <w:b/>
-      <w:bCs/>
-      <w:kern w:val="0"/>
-      <w:sz w:val="36"/>
-      <w:lang w:val="x-none" w:eastAsia="en-US" w:bidi="ar-SA"/>
-    </w:rPr>
-  </w:style>
-  <w:style w:type="character" w:customStyle="1" w:styleId="TitleChar">
-    <w:name w:val="Title Char"/>
-    <w:basedOn w:val="DefaultParagraphFont"/>
-    <w:link w:val="Title"/>
-    <w:uiPriority w:val="10"/>
-    <w:rsid w:val="00B27BD9"/>
-    <w:rPr>
-      <w:rFonts w:ascii="Times New Roman" w:eastAsia="Times New Roman" w:hAnsi="Times New Roman" w:cs="Times New Roman"/>
-      <w:b/>
-      <w:bCs/>
-      <w:sz w:val="36"/>
-      <w:szCs w:val="24"/>
-      <w:lang w:val="x-none"/>
-    </w:rPr>
-  </w:style>
-  <w:style w:type="table" w:styleId="TableGrid">
-    <w:name w:val="Table Grid"/>
-    <w:basedOn w:val="TableNormal"/>
-    <w:uiPriority w:val="59"/>
-    <w:rsid w:val="00636242"/>
-    <w:pPr>
-      <w:spacing w:after="0" w:line="240" w:lineRule="auto"/>
-    </w:pPr>
-    <w:tblPr>
-      <w:tblInd w:w="0" w:type="dxa"/>
-      <w:tblBorders>
-        <w:top w:val="single" w:sz="4" w:space="0" w:color="auto"/>
-        <w:left w:val="single" w:sz="4" w:space="0" w:color="auto"/>
-        <w:bottom w:val="single" w:sz="4" w:space="0" w:color="auto"/>
-        <w:right w:val="single" w:sz="4" w:space="0" w:color="auto"/>
-        <w:insideH w:val="single" w:sz="4" w:space="0" w:color="auto"/>
-        <w:insideV w:val="single" w:sz="4" w:space="0" w:color="auto"/>
-      </w:tblBorders>
-      <w:tblCellMar>
-        <w:top w:w="0" w:type="dxa"/>
-        <w:left w:w="108" w:type="dxa"/>
-        <w:bottom w:w="0" w:type="dxa"/>
-        <w:right w:w="108" w:type="dxa"/>
-      </w:tblCellMar>
-    </w:tblPr>
-  </w:style>
-  <w:style w:type="paragraph" w:styleId="Header">
-    <w:name w:val="header"/>
-    <w:basedOn w:val="Normal"/>
-    <w:link w:val="HeaderChar"/>
-    <w:uiPriority w:val="99"/>
-    <w:unhideWhenUsed/>
-    <w:rsid w:val="002335AD"/>
-    <w:pPr>
-      <w:tabs>
-        <w:tab w:val="center" w:pos="4680"/>
-        <w:tab w:val="right" w:pos="9360"/>
-      </w:tabs>
-    </w:pPr>
-    <w:rPr>
-      <w:szCs w:val="21"/>
-    </w:rPr>
-  </w:style>
-  <w:style w:type="character" w:customStyle="1" w:styleId="HeaderChar">
-    <w:name w:val="Header Char"/>
-    <w:basedOn w:val="DefaultParagraphFont"/>
-    <w:link w:val="Header"/>
-    <w:uiPriority w:val="99"/>
-    <w:rsid w:val="002335AD"/>
-    <w:rPr>
-      <w:rFonts w:ascii="Times New Roman" w:eastAsia="SimSun" w:hAnsi="Times New Roman" w:cs="Mangal"/>
-      <w:kern w:val="1"/>
-      <w:sz w:val="24"/>
-      <w:szCs w:val="21"/>
-      <w:lang w:eastAsia="hi-IN" w:bidi="hi-IN"/>
-    </w:rPr>
-  </w:style>
-  <w:style w:type="paragraph" w:styleId="Footer">
-    <w:name w:val="footer"/>
-    <w:basedOn w:val="Normal"/>
-    <w:link w:val="FooterChar"/>
-    <w:uiPriority w:val="99"/>
-    <w:unhideWhenUsed/>
-    <w:rsid w:val="002335AD"/>
-    <w:pPr>
-      <w:tabs>
-        <w:tab w:val="center" w:pos="4680"/>
-        <w:tab w:val="right" w:pos="9360"/>
-      </w:tabs>
-    </w:pPr>
-    <w:rPr>
-      <w:szCs w:val="21"/>
-    </w:rPr>
-  </w:style>
-  <w:style w:type="character" w:customStyle="1" w:styleId="FooterChar">
-    <w:name w:val="Footer Char"/>
-    <w:basedOn w:val="DefaultParagraphFont"/>
-    <w:link w:val="Footer"/>
-    <w:uiPriority w:val="99"/>
-    <w:rsid w:val="002335AD"/>
-    <w:rPr>
-      <w:rFonts w:ascii="Times New Roman" w:eastAsia="SimSun" w:hAnsi="Times New Roman" w:cs="Mangal"/>
-      <w:kern w:val="1"/>
-      <w:sz w:val="24"/>
-      <w:szCs w:val="21"/>
-      <w:lang w:eastAsia="hi-IN" w:bidi="hi-IN"/>
-    </w:rPr>
-  </w:style>
-  <w:style w:type="character" w:customStyle="1" w:styleId="Heading1Char">
-    <w:name w:val="Heading 1 Char"/>
-    <w:basedOn w:val="DefaultParagraphFont"/>
-    <w:link w:val="Heading1"/>
-    <w:uiPriority w:val="9"/>
-    <w:rsid w:val="002335AD"/>
-    <w:rPr>
-      <w:rFonts w:asciiTheme="majorHAnsi" w:eastAsiaTheme="majorEastAsia" w:hAnsiTheme="majorHAnsi" w:cs="Mangal"/>
-      <w:b/>
-      <w:bCs/>
-      <w:color w:val="365F91" w:themeColor="accent1" w:themeShade="BF"/>
-      <w:kern w:val="1"/>
-      <w:sz w:val="28"/>
-      <w:szCs w:val="25"/>
-      <w:lang w:eastAsia="hi-IN" w:bidi="hi-IN"/>
-    </w:rPr>
-  </w:style>
-  <w:style w:type="paragraph" w:styleId="TOCHeading">
-    <w:name w:val="TOC Heading"/>
-    <w:basedOn w:val="Heading1"/>
-    <w:next w:val="Normal"/>
-    <w:uiPriority w:val="39"/>
-    <w:semiHidden/>
-    <w:unhideWhenUsed/>
-    <w:qFormat/>
-    <w:rsid w:val="002335AD"/>
-    <w:pPr>
-      <w:widowControl/>
-      <w:suppressAutoHyphens w:val="0"/>
-      <w:spacing w:line="276" w:lineRule="auto"/>
-      <w:outlineLvl w:val="9"/>
-    </w:pPr>
-    <w:rPr>
-      <w:rFonts w:cstheme="majorBidi"/>
-      <w:kern w:val="0"/>
-      <w:szCs w:val="28"/>
-      <w:lang w:eastAsia="ja-JP" w:bidi="ar-SA"/>
-    </w:rPr>
-  </w:style>
-  <w:style w:type="paragraph" w:styleId="TOC1">
-    <w:name w:val="toc 1"/>
-    <w:basedOn w:val="Normal"/>
-    <w:next w:val="Normal"/>
-    <w:autoRedefine/>
-    <w:uiPriority w:val="39"/>
-    <w:unhideWhenUsed/>
-    <w:rsid w:val="002335AD"/>
-    <w:pPr>
-      <w:spacing w:after="100"/>
-    </w:pPr>
-    <w:rPr>
-      <w:szCs w:val="21"/>
-    </w:rPr>
-  </w:style>
-  <w:style w:type="paragraph" w:styleId="TOC2">
-    <w:name w:val="toc 2"/>
-    <w:basedOn w:val="Normal"/>
-    <w:next w:val="Normal"/>
-    <w:autoRedefine/>
-    <w:uiPriority w:val="39"/>
-    <w:unhideWhenUsed/>
-    <w:rsid w:val="002335AD"/>
-    <w:pPr>
-      <w:spacing w:after="100"/>
-      <w:ind w:left="240"/>
-    </w:pPr>
-    <w:rPr>
-      <w:szCs w:val="21"/>
-    </w:rPr>
-  </w:style>
-  <w:style w:type="paragraph" w:styleId="TOC3">
-    <w:name w:val="toc 3"/>
-    <w:basedOn w:val="Normal"/>
-    <w:next w:val="Normal"/>
-    <w:autoRedefine/>
-    <w:uiPriority w:val="39"/>
-    <w:unhideWhenUsed/>
-    <w:rsid w:val="002335AD"/>
-    <w:pPr>
-      <w:spacing w:after="100"/>
-      <w:ind w:left="480"/>
-    </w:pPr>
-    <w:rPr>
-      <w:szCs w:val="21"/>
-    </w:rPr>
-  </w:style>
-  <w:style w:type="character" w:styleId="Hyperlink">
-    <w:name w:val="Hyperlink"/>
-    <w:basedOn w:val="DefaultParagraphFont"/>
-    <w:uiPriority w:val="99"/>
-    <w:unhideWhenUsed/>
-    <w:rsid w:val="002335AD"/>
-    <w:rPr>
-      <w:color w:val="0000FF" w:themeColor="hyperlink"/>
-      <w:u w:val="single"/>
-    </w:rPr>
-  </w:style>
-</w:styles>
-</file>
-
-<file path=word/stylesWithEffects.xml><?xml version="1.0" encoding="utf-8"?>
-<w:styles xmlns:wpc="http://schemas.microsoft.com/office/word/2010/wordprocessingCanvas" xmlns:mc="http://schemas.openxmlformats.org/markup-compatibility/2006" xmlns:o="urn:schemas-microsoft-com:office:office" xmlns:r="http://schemas.openxmlformats.org/officeDocument/2006/relationships" xmlns:m="http://schemas.openxmlformats.org/officeDocument/2006/math" xmlns:v="urn:schemas-microsoft-com:vml" xmlns:wp14="http://schemas.microsoft.com/office/word/2010/wordprocessingDrawing" xmlns:wp="http://schemas.openxmlformats.org/drawingml/2006/wordprocessingDrawing" xmlns:w10="urn:schemas-microsoft-com:office:word" xmlns:w="http://schemas.openxmlformats.org/wordprocessingml/2006/main" xmlns:w14="http://schemas.microsoft.com/office/word/2010/wordml" xmlns:wpg="http://schemas.microsoft.com/office/word/2010/wordprocessingGroup" xmlns:wpi="http://schemas.microsoft.com/office/word/2010/wordprocessingInk" xmlns:wne="http://schemas.microsoft.com/office/word/2006/wordml" xmlns:wps="http://schemas.microsoft.com/office/word/2010/wordprocessingShape" mc:Ignorable="w14 wp14">
-  <w:docDefaults>
-    <w:rPrDefault>
-      <w:rPr>
-        <w:rFonts w:asciiTheme="minorHAnsi" w:eastAsiaTheme="minorHAnsi" w:hAnsiTheme="minorHAnsi" w:cstheme="minorBidi"/>
-        <w:sz w:val="22"/>
-        <w:szCs w:val="22"/>
-        <w:lang w:val="en-US" w:eastAsia="en-US" w:bidi="ar-SA"/>
-      </w:rPr>
-    </w:rPrDefault>
-    <w:pPrDefault>
-      <w:pPr>
-        <w:spacing w:after="200" w:line="276" w:lineRule="auto"/>
-      </w:pPr>
-    </w:pPrDefault>
-  </w:docDefaults>
-  <w:latentStyles w:defLockedState="0" w:defUIPriority="99" w:defSemiHidden="1" w:defUnhideWhenUsed="1" w:defQFormat="0" w:count="267">
-    <w:lsdException w:name="Normal" w:semiHidden="0" w:uiPriority="0" w:unhideWhenUsed="0" w:qFormat="1"/>
-    <w:lsdException w:name="heading 1" w:semiHidden="0" w:uiPriority="9" w:unhideWhenUsed="0" w:qFormat="1"/>
-    <w:lsdException w:name="heading 2" w:uiPriority="9" w:qFormat="1"/>
-    <w:lsdException w:name="heading 3" w:uiPriority="9" w:qFormat="1"/>
-    <w:lsdException w:name="heading 4" w:uiPriority="9" w:qFormat="1"/>
-    <w:lsdException w:name="heading 5" w:uiPriority="9" w:qFormat="1"/>
-    <w:lsdException w:name="heading 6" w:uiPriority="9" w:qFormat="1"/>
-    <w:lsdException w:name="heading 7" w:uiPriority="9" w:qFormat="1"/>
-    <w:lsdException w:name="heading 8" w:uiPriority="9" w:qFormat="1"/>
-    <w:lsdException w:name="heading 9" w:uiPriority="9" w:qFormat="1"/>
-    <w:lsdException w:name="toc 1" w:uiPriority="39"/>
-    <w:lsdException w:name="toc 2" w:uiPriority="39"/>
-    <w:lsdException w:name="toc 3" w:uiPriority="39"/>
-    <w:lsdException w:name="toc 4" w:uiPriority="39"/>
-    <w:lsdException w:name="toc 5" w:uiPriority="39"/>
-    <w:lsdException w:name="toc 6" w:uiPriority="39"/>
-    <w:lsdException w:name="toc 7" w:uiPriority="39"/>
-    <w:lsdException w:name="toc 8" w:uiPriority="39"/>
-    <w:lsdException w:name="toc 9" w:uiPriority="39"/>
-    <w:lsdException w:name="caption" w:uiPriority="35" w:qFormat="1"/>
-    <w:lsdException w:name="Title" w:semiHidden="0" w:uiPriority="10" w:unhideWhenUsed="0" w:qFormat="1"/>
-    <w:lsdException w:name="Default Paragraph Font" w:uiPriority="1"/>
-    <w:lsdException w:name="Subtitle" w:semiHidden="0" w:uiPriority="11" w:unhideWhenUsed="0" w:qFormat="1"/>
-    <w:lsdException w:name="Strong" w:semiHidden="0" w:uiPriority="22" w:unhideWhenUsed="0" w:qFormat="1"/>
-    <w:lsdException w:name="Emphasis" w:semiHidden="0" w:uiPriority="20" w:unhideWhenUsed="0" w:qFormat="1"/>
-    <w:lsdException w:name="Table Grid" w:semiHidden="0" w:uiPriority="59" w:unhideWhenUsed="0"/>
-    <w:lsdException w:name="Placeholder Text" w:unhideWhenUsed="0"/>
-    <w:lsdException w:name="No Spacing" w:semiHidden="0" w:uiPriority="1" w:unhideWhenUsed="0" w:qFormat="1"/>
-    <w:lsdException w:name="Light Shading" w:semiHidden="0" w:uiPriority="60" w:unhideWhenUsed="0"/>
-    <w:lsdException w:name="Light List" w:semiHidden="0" w:uiPriority="61" w:unhideWhenUsed="0"/>
-    <w:lsdException w:name="Light Grid" w:semiHidden="0" w:uiPriority="62" w:unhideWhenUsed="0"/>
-    <w:lsdException w:name="Medium Shading 1" w:semiHidden="0" w:uiPriority="63" w:unhideWhenUsed="0"/>
-    <w:lsdException w:name="Medium Shading 2" w:semiHidden="0" w:uiPriority="64" w:unhideWhenUsed="0"/>
-    <w:lsdException w:name="Medium List 1" w:semiHidden="0" w:uiPriority="65" w:unhideWhenUsed="0"/>
-    <w:lsdException w:name="Medium List 2" w:semiHidden="0" w:uiPriority="66" w:unhideWhenUsed="0"/>
-    <w:lsdException w:name="Medium Grid 1" w:semiHidden="0" w:uiPriority="67" w:unhideWhenUsed="0"/>
-    <w:lsdException w:name="Medium Grid 2" w:semiHidden="0" w:uiPriority="68" w:unhideWhenUsed="0"/>
-    <w:lsdException w:name="Medium Grid 3" w:semiHidden="0" w:uiPriority="69" w:unhideWhenUsed="0"/>
-    <w:lsdException w:name="Dark List" w:semiHidden="0" w:uiPriority="70" w:unhideWhenUsed="0"/>
-    <w:lsdException w:name="Colorful Shading" w:semiHidden="0" w:uiPriority="71" w:unhideWhenUsed="0"/>
-    <w:lsdException w:name="Colorful List" w:semiHidden="0" w:uiPriority="72" w:unhideWhenUsed="0"/>
-    <w:lsdException w:name="Colorful Grid" w:semiHidden="0" w:uiPriority="73" w:unhideWhenUsed="0"/>
-    <w:lsdException w:name="Light Shading Accent 1" w:semiHidden="0" w:uiPriority="60" w:unhideWhenUsed="0"/>
-    <w:lsdException w:name="Light List Accent 1" w:semiHidden="0" w:uiPriority="61" w:unhideWhenUsed="0"/>
-    <w:lsdException w:name="Light Grid Accent 1" w:semiHidden="0" w:uiPriority="62" w:unhideWhenUsed="0"/>
-    <w:lsdException w:name="Medium Shading 1 Accent 1" w:semiHidden="0" w:uiPriority="63" w:unhideWhenUsed="0"/>
-    <w:lsdException w:name="Medium Shading 2 Accent 1" w:semiHidden="0" w:uiPriority="64" w:unhideWhenUsed="0"/>
-    <w:lsdException w:name="Medium List 1 Accent 1" w:semiHidden="0" w:uiPriority="65" w:unhideWhenUsed="0"/>
-    <w:lsdException w:name="Revision" w:unhideWhenUsed="0"/>
-    <w:lsdException w:name="List Paragraph" w:semiHidden="0" w:uiPriority="34" w:unhideWhenUsed="0" w:qFormat="1"/>
-    <w:lsdException w:name="Quote" w:semiHidden="0" w:uiPriority="29" w:unhideWhenUsed="0" w:qFormat="1"/>
-    <w:lsdException w:name="Intense Quote" w:semiHidden="0" w:uiPriority="30" w:unhideWhenUsed="0" w:qFormat="1"/>
-    <w:lsdException w:name="Medium List 2 Accent 1" w:semiHidden="0" w:uiPriority="66" w:unhideWhenUsed="0"/>
-    <w:lsdException w:name="Medium Grid 1 Accent 1" w:semiHidden="0" w:uiPriority="67" w:unhideWhenUsed="0"/>
-    <w:lsdException w:name="Medium Grid 2 Accent 1" w:semiHidden="0" w:uiPriority="68" w:unhideWhenUsed="0"/>
-    <w:lsdException w:name="Medium Grid 3 Accent 1" w:semiHidden="0" w:uiPriority="69" w:unhideWhenUsed="0"/>
-    <w:lsdException w:name="Dark List Accent 1" w:semiHidden="0" w:uiPriority="70" w:unhideWhenUsed="0"/>
-    <w:lsdException w:name="Colorful Shading Accent 1" w:semiHidden="0" w:uiPriority="71" w:unhideWhenUsed="0"/>
-    <w:lsdException w:name="Colorful List Accent 1" w:semiHidden="0" w:uiPriority="72" w:unhideWhenUsed="0"/>
-    <w:lsdException w:name="Colorful Grid Accent 1" w:semiHidden="0" w:uiPriority="73" w:unhideWhenUsed="0"/>
-    <w:lsdException w:name="Light Shading Accent 2" w:semiHidden="0" w:uiPriority="60" w:unhideWhenUsed="0"/>
-    <w:lsdException w:name="Light List Accent 2" w:semiHidden="0" w:uiPriority="61" w:unhideWhenUsed="0"/>
-    <w:lsdException w:name="Light Grid Accent 2" w:semiHidden="0" w:uiPriority="62" w:unhideWhenUsed="0"/>
-    <w:lsdException w:name="Medium Shading 1 Accent 2" w:semiHidden="0" w:uiPriority="63" w:unhideWhenUsed="0"/>
-    <w:lsdException w:name="Medium Shading 2 Accent 2" w:semiHidden="0" w:uiPriority="64" w:unhideWhenUsed="0"/>
-    <w:lsdException w:name="Medium List 1 Accent 2" w:semiHidden="0" w:uiPriority="65" w:unhideWhenUsed="0"/>
-    <w:lsdException w:name="Medium List 2 Accent 2" w:semiHidden="0" w:uiPriority="66" w:unhideWhenUsed="0"/>
-    <w:lsdException w:name="Medium Grid 1 Accent 2" w:semiHidden="0" w:uiPriority="67" w:unhideWhenUsed="0"/>
-    <w:lsdException w:name="Medium Grid 2 Accent 2" w:semiHidden="0" w:uiPriority="68" w:unhideWhenUsed="0"/>
-    <w:lsdException w:name="Medium Grid 3 Accent 2" w:semiHidden="0" w:uiPriority="69" w:unhideWhenUsed="0"/>
-    <w:lsdException w:name="Dark List Accent 2" w:semiHidden="0" w:uiPriority="70" w:unhideWhenUsed="0"/>
-    <w:lsdException w:name="Colorful Shading Accent 2" w:semiHidden="0" w:uiPriority="71" w:unhideWhenUsed="0"/>
-    <w:lsdException w:name="Colorful List Accent 2" w:semiHidden="0" w:uiPriority="72" w:unhideWhenUsed="0"/>
-    <w:lsdException w:name="Colorful Grid Accent 2" w:semiHidden="0" w:uiPriority="73" w:unhideWhenUsed="0"/>
-    <w:lsdException w:name="Light Shading Accent 3" w:semiHidden="0" w:uiPriority="60" w:unhideWhenUsed="0"/>
-    <w:lsdException w:name="Light List Accent 3" w:semiHidden="0" w:uiPriority="61" w:unhideWhenUsed="0"/>
-    <w:lsdException w:name="Light Grid Accent 3" w:semiHidden="0" w:uiPriority="62" w:unhideWhenUsed="0"/>
-    <w:lsdException w:name="Medium Shading 1 Accent 3" w:semiHidden="0" w:uiPriority="63" w:unhideWhenUsed="0"/>
-    <w:lsdException w:name="Medium Shading 2 Accent 3" w:semiHidden="0" w:uiPriority="64" w:unhideWhenUsed="0"/>
-    <w:lsdException w:name="Medium List 1 Accent 3" w:semiHidden="0" w:uiPriority="65" w:unhideWhenUsed="0"/>
-    <w:lsdException w:name="Medium List 2 Accent 3" w:semiHidden="0" w:uiPriority="66" w:unhideWhenUsed="0"/>
-    <w:lsdException w:name="Medium Grid 1 Accent 3" w:semiHidden="0" w:uiPriority="67" w:unhideWhenUsed="0"/>
-    <w:lsdException w:name="Medium Grid 2 Accent 3" w:semiHidden="0" w:uiPriority="68" w:unhideWhenUsed="0"/>
-    <w:lsdException w:name="Medium Grid 3 Accent 3" w:semiHidden="0" w:uiPriority="69" w:unhideWhenUsed="0"/>
-    <w:lsdException w:name="Dark List Accent 3" w:semiHidden="0" w:uiPriority="70" w:unhideWhenUsed="0"/>
-    <w:lsdException w:name="Colorful Shading Accent 3" w:semiHidden="0" w:uiPriority="71" w:unhideWhenUsed="0"/>
-    <w:lsdException w:name="Colorful List Accent 3" w:semiHidden="0" w:uiPriority="72" w:unhideWhenUsed="0"/>
-    <w:lsdException w:name="Colorful Grid Accent 3" w:semiHidden="0" w:uiPriority="73" w:unhideWhenUsed="0"/>
-    <w:lsdException w:name="Light Shading Accent 4" w:semiHidden="0" w:uiPriority="60" w:unhideWhenUsed="0"/>
-    <w:lsdException w:name="Light List Accent 4" w:semiHidden="0" w:uiPriority="61" w:unhideWhenUsed="0"/>
-    <w:lsdException w:name="Light Grid Accent 4" w:semiHidden="0" w:uiPriority="62" w:unhideWhenUsed="0"/>
-    <w:lsdException w:name="Medium Shading 1 Accent 4" w:semiHidden="0" w:uiPriority="63" w:unhideWhenUsed="0"/>
-    <w:lsdException w:name="Medium Shading 2 Accent 4" w:semiHidden="0" w:uiPriority="64" w:unhideWhenUsed="0"/>
-    <w:lsdException w:name="Medium List 1 Accent 4" w:semiHidden="0" w:uiPriority="65" w:unhideWhenUsed="0"/>
-    <w:lsdException w:name="Medium List 2 Accent 4" w:semiHidden="0" w:uiPriority="66" w:unhideWhenUsed="0"/>
-    <w:lsdException w:name="Medium Grid 1 Accent 4" w:semiHidden="0" w:uiPriority="67" w:unhideWhenUsed="0"/>
-    <w:lsdException w:name="Medium Grid 2 Accent 4" w:semiHidden="0" w:uiPriority="68" w:unhideWhenUsed="0"/>
-    <w:lsdException w:name="Medium Grid 3 Accent 4" w:semiHidden="0" w:uiPriority="69" w:unhideWhenUsed="0"/>
-    <w:lsdException w:name="Dark List Accent 4" w:semiHidden="0" w:uiPriority="70" w:unhideWhenUsed="0"/>
-    <w:lsdException w:name="Colorful Shading Accent 4" w:semiHidden="0" w:uiPriority="71" w:unhideWhenUsed="0"/>
-    <w:lsdException w:name="Colorful List Accent 4" w:semiHidden="0" w:uiPriority="72" w:unhideWhenUsed="0"/>
-    <w:lsdException w:name="Colorful Grid Accent 4" w:semiHidden="0" w:uiPriority="73" w:unhideWhenUsed="0"/>
-    <w:lsdException w:name="Light Shading Accent 5" w:semiHidden="0" w:uiPriority="60" w:unhideWhenUsed="0"/>
-    <w:lsdException w:name="Light List Accent 5" w:semiHidden="0" w:uiPriority="61" w:unhideWhenUsed="0"/>
-    <w:lsdException w:name="Light Grid Accent 5" w:semiHidden="0" w:uiPriority="62" w:unhideWhenUsed="0"/>
-    <w:lsdException w:name="Medium Shading 1 Accent 5" w:semiHidden="0" w:uiPriority="63" w:unhideWhenUsed="0"/>
-    <w:lsdException w:name="Medium Shading 2 Accent 5" w:semiHidden="0" w:uiPriority="64" w:unhideWhenUsed="0"/>
-    <w:lsdException w:name="Medium List 1 Accent 5" w:semiHidden="0" w:uiPriority="65" w:unhideWhenUsed="0"/>
-    <w:lsdException w:name="Medium List 2 Accent 5" w:semiHidden="0" w:uiPriority="66" w:unhideWhenUsed="0"/>
-    <w:lsdException w:name="Medium Grid 1 Accent 5" w:semiHidden="0" w:uiPriority="67" w:unhideWhenUsed="0"/>
-    <w:lsdException w:name="Medium Grid 2 Accent 5" w:semiHidden="0" w:uiPriority="68" w:unhideWhenUsed="0"/>
-    <w:lsdException w:name="Medium Grid 3 Accent 5" w:semiHidden="0" w:uiPriority="69" w:unhideWhenUsed="0"/>
-    <w:lsdException w:name="Dark List Accent 5" w:semiHidden="0" w:uiPriority="70" w:unhideWhenUsed="0"/>
-    <w:lsdException w:name="Colorful Shading Accent 5" w:semiHidden="0" w:uiPriority="71" w:unhideWhenUsed="0"/>
-    <w:lsdException w:name="Colorful List Accent 5" w:semiHidden="0" w:uiPriority="72" w:unhideWhenUsed="0"/>
-    <w:lsdException w:name="Colorful Grid Accent 5" w:semiHidden="0" w:uiPriority="73" w:unhideWhenUsed="0"/>
-    <w:lsdException w:name="Light Shading Accent 6" w:semiHidden="0" w:uiPriority="60" w:unhideWhenUsed="0"/>
-    <w:lsdException w:name="Light List Accent 6" w:semiHidden="0" w:uiPriority="61" w:unhideWhenUsed="0"/>
-    <w:lsdException w:name="Light Grid Accent 6" w:semiHidden="0" w:uiPriority="62" w:unhideWhenUsed="0"/>
-    <w:lsdException w:name="Medium Shading 1 Accent 6" w:semiHidden="0" w:uiPriority="63" w:unhideWhenUsed="0"/>
-    <w:lsdException w:name="Medium Shading 2 Accent 6" w:semiHidden="0" w:uiPriority="64" w:unhideWhenUsed="0"/>
-    <w:lsdException w:name="Medium List 1 Accent 6" w:semiHidden="0" w:uiPriority="65" w:unhideWhenUsed="0"/>
-    <w:lsdException w:name="Medium List 2 Accent 6" w:semiHidden="0" w:uiPriority="66" w:unhideWhenUsed="0"/>
-    <w:lsdException w:name="Medium Grid 1 Accent 6" w:semiHidden="0" w:uiPriority="67" w:unhideWhenUsed="0"/>
-    <w:lsdException w:name="Medium Grid 2 Accent 6" w:semiHidden="0" w:uiPriority="68" w:unhideWhenUsed="0"/>
-    <w:lsdException w:name="Medium Grid 3 Accent 6" w:semiHidden="0" w:uiPriority="69" w:unhideWhenUsed="0"/>
-    <w:lsdException w:name="Dark List Accent 6" w:semiHidden="0" w:uiPriority="70" w:unhideWhenUsed="0"/>
-    <w:lsdException w:name="Colorful Shading Accent 6" w:semiHidden="0" w:uiPriority="71" w:unhideWhenUsed="0"/>
-    <w:lsdException w:name="Colorful List Accent 6" w:semiHidden="0" w:uiPriority="72" w:unhideWhenUsed="0"/>
-    <w:lsdException w:name="Colorful Grid Accent 6" w:semiHidden="0" w:uiPriority="73" w:unhideWhenUsed="0"/>
-    <w:lsdException w:name="Subtle Emphasis" w:semiHidden="0" w:uiPriority="19" w:unhideWhenUsed="0" w:qFormat="1"/>
-    <w:lsdException w:name="Intense Emphasis" w:semiHidden="0" w:uiPriority="21" w:unhideWhenUsed="0" w:qFormat="1"/>
-    <w:lsdException w:name="Subtle Reference" w:semiHidden="0" w:uiPriority="31" w:unhideWhenUsed="0" w:qFormat="1"/>
-    <w:lsdException w:name="Intense Reference" w:semiHidden="0" w:uiPriority="32" w:unhideWhenUsed="0" w:qFormat="1"/>
-    <w:lsdException w:name="Book Title" w:semiHidden="0" w:uiPriority="33" w:unhideWhenUsed="0" w:qFormat="1"/>
-    <w:lsdException w:name="Bibliography" w:uiPriority="37"/>
-    <w:lsdException w:name="TOC Heading" w:uiPriority="39" w:qFormat="1"/>
+  <w:latentStyles w:defLockedState="0" w:defUIPriority="99" w:defSemiHidden="0" w:defUnhideWhenUsed="0" w:defQFormat="0" w:count="371">
+    <w:lsdException w:name="Normal" w:uiPriority="0" w:qFormat="1"/>
+    <w:lsdException w:name="heading 1" w:uiPriority="9" w:qFormat="1"/>
+    <w:lsdException w:name="heading 2" w:semiHidden="1" w:uiPriority="9" w:unhideWhenUsed="1" w:qFormat="1"/>
+    <w:lsdException w:name="heading 3" w:semiHidden="1" w:uiPriority="9" w:unhideWhenUsed="1" w:qFormat="1"/>
+    <w:lsdException w:name="heading 4" w:semiHidden="1" w:uiPriority="9" w:unhideWhenUsed="1" w:qFormat="1"/>
+    <w:lsdException w:name="heading 5" w:semiHidden="1" w:uiPriority="9" w:unhideWhenUsed="1" w:qFormat="1"/>
+    <w:lsdException w:name="heading 6" w:semiHidden="1" w:uiPriority="9" w:unhideWhenUsed="1" w:qFormat="1"/>
+    <w:lsdException w:name="heading 7" w:semiHidden="1" w:uiPriority="9" w:unhideWhenUsed="1" w:qFormat="1"/>
+    <w:lsdException w:name="heading 8" w:semiHidden="1" w:uiPriority="9" w:unhideWhenUsed="1" w:qFormat="1"/>
+    <w:lsdException w:name="heading 9" w:semiHidden="1" w:uiPriority="9" w:unhideWhenUsed="1" w:qFormat="1"/>
+    <w:lsdException w:name="index 1" w:semiHidden="1" w:unhideWhenUsed="1"/>
+    <w:lsdException w:name="index 2" w:semiHidden="1" w:unhideWhenUsed="1"/>
+    <w:lsdException w:name="index 3" w:semiHidden="1" w:unhideWhenUsed="1"/>
+    <w:lsdException w:name="index 4" w:semiHidden="1" w:unhideWhenUsed="1"/>
+    <w:lsdException w:name="index 5" w:semiHidden="1" w:unhideWhenUsed="1"/>
+    <w:lsdException w:name="index 6" w:semiHidden="1" w:unhideWhenUsed="1"/>
+    <w:lsdException w:name="index 7" w:semiHidden="1" w:unhideWhenUsed="1"/>
+    <w:lsdException w:name="index 8" w:semiHidden="1" w:unhideWhenUsed="1"/>
+    <w:lsdException w:name="index 9" w:semiHidden="1" w:unhideWhenUsed="1"/>
+    <w:lsdException w:name="toc 1" w:semiHidden="1" w:uiPriority="39" w:unhideWhenUsed="1"/>
+    <w:lsdException w:name="toc 2" w:semiHidden="1" w:uiPriority="39" w:unhideWhenUsed="1"/>
+    <w:lsdException w:name="toc 3" w:semiHidden="1" w:uiPriority="39" w:unhideWhenUsed="1"/>
+    <w:lsdException w:name="toc 4" w:semiHidden="1" w:uiPriority="39" w:unhideWhenUsed="1"/>
+    <w:lsdException w:name="toc 5" w:semiHidden="1" w:uiPriority="39" w:unhideWhenUsed="1"/>
+    <w:lsdException w:name="toc 6" w:semiHidden="1" w:uiPriority="39" w:unhideWhenUsed="1"/>
+    <w:lsdException w:name="toc 7" w:semiHidden="1" w:uiPriority="39" w:unhideWhenUsed="1"/>
+    <w:lsdException w:name="toc 8" w:semiHidden="1" w:uiPriority="39" w:unhideWhenUsed="1"/>
+    <w:lsdException w:name="toc 9" w:semiHidden="1" w:uiPriority="39" w:unhideWhenUsed="1"/>
+    <w:lsdException w:name="Normal Indent" w:semiHidden="1" w:unhideWhenUsed="1"/>
+    <w:lsdException w:name="footnote text" w:semiHidden="1" w:unhideWhenUsed="1"/>
+    <w:lsdException w:name="annotation text" w:semiHidden="1" w:unhideWhenUsed="1"/>
+    <w:lsdException w:name="header" w:semiHidden="1" w:unhideWhenUsed="1"/>
+    <w:lsdException w:name="footer" w:semiHidden="1" w:unhideWhenUsed="1"/>
+    <w:lsdException w:name="index heading" w:semiHidden="1" w:unhideWhenUsed="1"/>
+    <w:lsdException w:name="caption" w:semiHidden="1" w:uiPriority="35" w:unhideWhenUsed="1" w:qFormat="1"/>
+    <w:lsdException w:name="table of figures" w:semiHidden="1" w:unhideWhenUsed="1"/>
+    <w:lsdException w:name="envelope address" w:semiHidden="1" w:unhideWhenUsed="1"/>
+    <w:lsdException w:name="envelope return" w:semiHidden="1" w:unhideWhenUsed="1"/>
+    <w:lsdException w:name="footnote reference" w:semiHidden="1" w:unhideWhenUsed="1"/>
+    <w:lsdException w:name="annotation reference" w:semiHidden="1" w:unhideWhenUsed="1"/>
+    <w:lsdException w:name="line number" w:semiHidden="1" w:unhideWhenUsed="1"/>
+    <w:lsdException w:name="page number" w:semiHidden="1" w:unhideWhenUsed="1"/>
+    <w:lsdException w:name="endnote reference" w:semiHidden="1" w:unhideWhenUsed="1"/>
+    <w:lsdException w:name="endnote text" w:semiHidden="1" w:unhideWhenUsed="1"/>
+    <w:lsdException w:name="table of authorities" w:semiHidden="1" w:unhideWhenUsed="1"/>
+    <w:lsdException w:name="macro" w:semiHidden="1" w:unhideWhenUsed="1"/>
+    <w:lsdException w:name="toa heading" w:semiHidden="1" w:unhideWhenUsed="1"/>
+    <w:lsdException w:name="List" w:semiHidden="1" w:unhideWhenUsed="1"/>
+    <w:lsdException w:name="List Bullet" w:semiHidden="1" w:unhideWhenUsed="1"/>
+    <w:lsdException w:name="List Number" w:semiHidden="1" w:unhideWhenUsed="1"/>
+    <w:lsdException w:name="List 2" w:semiHidden="1" w:unhideWhenUsed="1"/>
+    <w:lsdException w:name="List 3" w:semiHidden="1" w:unhideWhenUsed="1"/>
+    <w:lsdException w:name="List 4" w:semiHidden="1" w:unhideWhenUsed="1"/>
+    <w:lsdException w:name="List 5" w:semiHidden="1" w:unhideWhenUsed="1"/>
+    <w:lsdException w:name="List Bullet 2" w:semiHidden="1" w:unhideWhenUsed="1"/>
+    <w:lsdException w:name="List Bullet 3" w:semiHidden="1" w:unhideWhenUsed="1"/>
+    <w:lsdException w:name="List Bullet 4" w:semiHidden="1" w:unhideWhenUsed="1"/>
+    <w:lsdException w:name="List Bullet 5" w:semiHidden="1" w:unhideWhenUsed="1"/>
+    <w:lsdException w:name="List Number 2" w:semiHidden="1" w:unhideWhenUsed="1"/>
+    <w:lsdException w:name="List Number 3" w:semiHidden="1" w:unhideWhenUsed="1"/>
+    <w:lsdException w:name="List Number 4" w:semiHidden="1" w:unhideWhenUsed="1"/>
+    <w:lsdException w:name="List Number 5" w:semiHidden="1" w:unhideWhenUsed="1"/>
+    <w:lsdException w:name="Title" w:uiPriority="10" w:qFormat="1"/>
+    <w:lsdException w:name="Closing" w:semiHidden="1" w:unhideWhenUsed="1"/>
+    <w:lsdException w:name="Signature" w:semiHidden="1" w:unhideWhenUsed="1"/>
+    <w:lsdException w:name="Default Paragraph Font" w:semiHidden="1" w:uiPriority="1" w:unhideWhenUsed="1"/>
+    <w:lsdException w:name="Body Text" w:semiHidden="1" w:unhideWhenUsed="1"/>
+    <w:lsdException w:name="Body Text Indent" w:semiHidden="1" w:unhideWhenUsed="1"/>
+    <w:lsdException w:name="List Continue" w:semiHidden="1" w:unhideWhenUsed="1"/>
+    <w:lsdException w:name="List Continue 2" w:semiHidden="1" w:unhideWhenUsed="1"/>
+    <w:lsdException w:name="List Continue 3" w:semiHidden="1" w:unhideWhenUsed="1"/>
+    <w:lsdException w:name="List Continue 4" w:semiHidden="1" w:unhideWhenUsed="1"/>
+    <w:lsdException w:name="List Continue 5" w:semiHidden="1" w:unhideWhenUsed="1"/>
+    <w:lsdException w:name="Message Header" w:semiHidden="1" w:unhideWhenUsed="1"/>
+    <w:lsdException w:name="Subtitle" w:uiPriority="11" w:qFormat="1"/>
+    <w:lsdException w:name="Salutation" w:semiHidden="1" w:unhideWhenUsed="1"/>
+    <w:lsdException w:name="Date" w:semiHidden="1" w:unhideWhenUsed="1"/>
+    <w:lsdException w:name="Body Text First Indent" w:semiHidden="1" w:unhideWhenUsed="1"/>
+    <w:lsdException w:name="Body Text First Indent 2" w:semiHidden="1" w:unhideWhenUsed="1"/>
+    <w:lsdException w:name="Note Heading" w:semiHidden="1" w:unhideWhenUsed="1"/>
+    <w:lsdException w:name="Body Text 2" w:semiHidden="1" w:unhideWhenUsed="1"/>
+    <w:lsdException w:name="Body Text 3" w:semiHidden="1" w:unhideWhenUsed="1"/>
+    <w:lsdException w:name="Body Text Indent 2" w:semiHidden="1" w:unhideWhenUsed="1"/>
+    <w:lsdException w:name="Body Text Indent 3" w:semiHidden="1" w:unhideWhenUsed="1"/>
+    <w:lsdException w:name="Block Text" w:semiHidden="1" w:unhideWhenUsed="1"/>
+    <w:lsdException w:name="Hyperlink" w:semiHidden="1" w:unhideWhenUsed="1"/>
+    <w:lsdException w:name="FollowedHyperlink" w:semiHidden="1" w:unhideWhenUsed="1"/>
+    <w:lsdException w:name="Strong" w:uiPriority="22" w:qFormat="1"/>
+    <w:lsdException w:name="Emphasis" w:uiPriority="20" w:qFormat="1"/>
+    <w:lsdException w:name="Document Map" w:semiHidden="1" w:unhideWhenUsed="1"/>
+    <w:lsdException w:name="Plain Text" w:semiHidden="1" w:unhideWhenUsed="1"/>
+    <w:lsdException w:name="E-mail Signature" w:semiHidden="1" w:unhideWhenUsed="1"/>
+    <w:lsdException w:name="HTML Top of Form" w:semiHidden="1" w:unhideWhenUsed="1"/>
+    <w:lsdException w:name="HTML Bottom of Form" w:semiHidden="1" w:unhideWhenUsed="1"/>
+    <w:lsdException w:name="Normal (Web)" w:semiHidden="1" w:unhideWhenUsed="1"/>
+    <w:lsdException w:name="HTML Acronym" w:semiHidden="1" w:unhideWhenUsed="1"/>
+    <w:lsdException w:name="HTML Address" w:semiHidden="1" w:unhideWhenUsed="1"/>
+    <w:lsdException w:name="HTML Cite" w:semiHidden="1" w:unhideWhenUsed="1"/>
+    <w:lsdException w:name="HTML Code" w:semiHidden="1" w:unhideWhenUsed="1"/>
+    <w:lsdException w:name="HTML Definition" w:semiHidden="1" w:unhideWhenUsed="1"/>
+    <w:lsdException w:name="HTML Keyboard" w:semiHidden="1" w:unhideWhenUsed="1"/>
+    <w:lsdException w:name="HTML Preformatted" w:semiHidden="1" w:unhideWhenUsed="1"/>
+    <w:lsdException w:name="HTML Sample" w:semiHidden="1" w:unhideWhenUsed="1"/>
+    <w:lsdException w:name="HTML Typewriter" w:semiHidden="1" w:unhideWhenUsed="1"/>
+    <w:lsdException w:name="HTML Variable" w:semiHidden="1" w:unhideWhenUsed="1"/>
+    <w:lsdException w:name="Normal Table" w:semiHidden="1" w:unhideWhenUsed="1"/>
+    <w:lsdException w:name="annotation subject" w:semiHidden="1" w:unhideWhenUsed="1"/>
+    <w:lsdException w:name="No List" w:semiHidden="1" w:unhideWhenUsed="1"/>
+    <w:lsdException w:name="Outline List 1" w:semiHidden="1" w:unhideWhenUsed="1"/>
+    <w:lsdException w:name="Outline List 2" w:semiHidden="1" w:unhideWhenUsed="1"/>
+    <w:lsdException w:name="Outline List 3" w:semiHidden="1" w:unhideWhenUsed="1"/>
+    <w:lsdException w:name="Table Simple 1" w:semiHidden="1" w:unhideWhenUsed="1"/>
+    <w:lsdException w:name="Table Simple 2" w:semiHidden="1" w:unhideWhenUsed="1"/>
+    <w:lsdException w:name="Table Simple 3" w:semiHidden="1" w:unhideWhenUsed="1"/>
+    <w:lsdException w:name="Table Classic 1" w:semiHidden="1" w:unhideWhenUsed="1"/>
+    <w:lsdException w:name="Table Classic 2" w:semiHidden="1" w:unhideWhenUsed="1"/>
+    <w:lsdException w:name="Table Classic 3" w:semiHidden="1" w:unhideWhenUsed="1"/>
+    <w:lsdException w:name="Table Classic 4" w:semiHidden="1" w:unhideWhenUsed="1"/>
+    <w:lsdException w:name="Table Colorful 1" w:semiHidden="1" w:unhideWhenUsed="1"/>
+    <w:lsdException w:name="Table Colorful 2" w:semiHidden="1" w:unhideWhenUsed="1"/>
+    <w:lsdException w:name="Table Colorful 3" w:semiHidden="1" w:unhideWhenUsed="1"/>
+    <w:lsdException w:name="Table Columns 1" w:semiHidden="1" w:unhideWhenUsed="1"/>
+    <w:lsdException w:name="Table Columns 2" w:semiHidden="1" w:unhideWhenUsed="1"/>
+    <w:lsdException w:name="Table Columns 3" w:semiHidden="1" w:unhideWhenUsed="1"/>
+    <w:lsdException w:name="Table Columns 4" w:semiHidden="1" w:unhideWhenUsed="1"/>
+    <w:lsdException w:name="Table Columns 5" w:semiHidden="1" w:unhideWhenUsed="1"/>
+    <w:lsdException w:name="Table Grid 1" w:semiHidden="1" w:unhideWhenUsed="1"/>
+    <w:lsdException w:name="Table Grid 2" w:semiHidden="1" w:unhideWhenUsed="1"/>
+    <w:lsdException w:name="Table Grid 3" w:semiHidden="1" w:unhideWhenUsed="1"/>
+    <w:lsdException w:name="Table Grid 4" w:semiHidden="1" w:unhideWhenUsed="1"/>
+    <w:lsdException w:name="Table Grid 5" w:semiHidden="1" w:unhideWhenUsed="1"/>
+    <w:lsdException w:name="Table Grid 6" w:semiHidden="1" w:unhideWhenUsed="1"/>
+    <w:lsdException w:name="Table Grid 7" w:semiHidden="1" w:unhideWhenUsed="1"/>
+    <w:lsdException w:name="Table Grid 8" w:semiHidden="1" w:unhideWhenUsed="1"/>
+    <w:lsdException w:name="Table List 1" w:semiHidden="1" w:unhideWhenUsed="1"/>
+    <w:lsdException w:name="Table List 2" w:semiHidden="1" w:unhideWhenUsed="1"/>
+    <w:lsdException w:name="Table List 3" w:semiHidden="1" w:unhideWhenUsed="1"/>
+    <w:lsdException w:name="Table List 4" w:semiHidden="1" w:unhideWhenUsed="1"/>
+    <w:lsdException w:name="Table List 5" w:semiHidden="1" w:unhideWhenUsed="1"/>
+    <w:lsdException w:name="Table List 6" w:semiHidden="1" w:unhideWhenUsed="1"/>
+    <w:lsdException w:name="Table List 7" w:semiHidden="1" w:unhideWhenUsed="1"/>
+    <w:lsdException w:name="Table List 8" w:semiHidden="1" w:unhideWhenUsed="1"/>
+    <w:lsdException w:name="Table 3D effects 1" w:semiHidden="1" w:unhideWhenUsed="1"/>
+    <w:lsdException w:name="Table 3D effects 2" w:semiHidden="1" w:unhideWhenUsed="1"/>
+    <w:lsdException w:name="Table 3D effects 3" w:semiHidden="1" w:unhideWhenUsed="1"/>
+    <w:lsdException w:name="Table Contemporary" w:semiHidden="1" w:unhideWhenUsed="1"/>
+    <w:lsdException w:name="Table Elegant" w:semiHidden="1" w:unhideWhenUsed="1"/>
+    <w:lsdException w:name="Table Professional" w:semiHidden="1" w:unhideWhenUsed="1"/>
+    <w:lsdException w:name="Table Subtle 1" w:semiHidden="1" w:unhideWhenUsed="1"/>
+    <w:lsdException w:name="Table Subtle 2" w:semiHidden="1" w:unhideWhenUsed="1"/>
+    <w:lsdException w:name="Table Web 1" w:semiHidden="1" w:unhideWhenUsed="1"/>
+    <w:lsdException w:name="Table Web 2" w:semiHidden="1" w:unhideWhenUsed="1"/>
+    <w:lsdException w:name="Table Web 3" w:semiHidden="1" w:unhideWhenUsed="1"/>
+    <w:lsdException w:name="Balloon Text" w:semiHidden="1" w:unhideWhenUsed="1"/>
+    <w:lsdException w:name="Table Grid" w:uiPriority="59"/>
+    <w:lsdException w:name="Table Theme" w:semiHidden="1" w:unhideWhenUsed="1"/>
+    <w:lsdException w:name="Placeholder Text" w:semiHidden="1"/>
+    <w:lsdException w:name="No Spacing" w:uiPriority="1" w:qFormat="1"/>
+    <w:lsdException w:name="Light Shading" w:uiPriority="60"/>
+    <w:lsdException w:name="Light List" w:uiPriority="61"/>
+    <w:lsdException w:name="Light Grid" w:uiPriority="62"/>
+    <w:lsdException w:name="Medium Shading 1" w:uiPriority="63"/>
+    <w:lsdException w:name="Medium Shading 2" w:uiPriority="64"/>
+    <w:lsdException w:name="Medium List 1" w:uiPriority="65"/>
+    <w:lsdException w:name="Medium List 2" w:uiPriority="66"/>
+    <w:lsdException w:name="Medium Grid 1" w:uiPriority="67"/>
+    <w:lsdException w:name="Medium Grid 2" w:uiPriority="68"/>
+    <w:lsdException w:name="Medium Grid 3" w:uiPriority="69"/>
+    <w:lsdException w:name="Dark List" w:uiPriority="70"/>
+    <w:lsdException w:name="Colorful Shading" w:uiPriority="71"/>
+    <w:lsdException w:name="Colorful List" w:uiPriority="72"/>
+    <w:lsdException w:name="Colorful Grid" w:uiPriority="73"/>
+    <w:lsdException w:name="Light Shading Accent 1" w:uiPriority="60"/>
+    <w:lsdException w:name="Light List Accent 1" w:uiPriority="61"/>
+    <w:lsdException w:name="Light Grid Accent 1" w:uiPriority="62"/>
+    <w:lsdException w:name="Medium Shading 1 Accent 1" w:uiPriority="63"/>
+    <w:lsdException w:name="Medium Shading 2 Accent 1" w:uiPriority="64"/>
+    <w:lsdException w:name="Medium List 1 Accent 1" w:uiPriority="65"/>
+    <w:lsdException w:name="Revision" w:semiHidden="1"/>
+    <w:lsdException w:name="List Paragraph" w:uiPriority="34" w:qFormat="1"/>
+    <w:lsdException w:name="Quote" w:uiPriority="29" w:qFormat="1"/>
+    <w:lsdException w:name="Intense Quote" w:uiPriority="30" w:qFormat="1"/>
+    <w:lsdException w:name="Medium List 2 Accent 1" w:uiPriority="66"/>
+    <w:lsdException w:name="Medium Grid 1 Accent 1" w:uiPriority="67"/>
+    <w:lsdException w:name="Medium Grid 2 Accent 1" w:uiPriority="68"/>
+    <w:lsdException w:name="Medium Grid 3 Accent 1" w:uiPriority="69"/>
+    <w:lsdException w:name="Dark List Accent 1" w:uiPriority="70"/>
+    <w:lsdException w:name="Colorful Shading Accent 1" w:uiPriority="71"/>
+    <w:lsdException w:name="Colorful List Accent 1" w:uiPriority="72"/>
+    <w:lsdException w:name="Colorful Grid Accent 1" w:uiPriority="73"/>
+    <w:lsdException w:name="Light Shading Accent 2" w:uiPriority="60"/>
+    <w:lsdException w:name="Light List Accent 2" w:uiPriority="61"/>
+    <w:lsdException w:name="Light Grid Accent 2" w:uiPriority="62"/>
+    <w:lsdException w:name="Medium Shading 1 Accent 2" w:uiPriority="63"/>
+    <w:lsdException w:name="Medium Shading 2 Accent 2" w:uiPriority="64"/>
+    <w:lsdException w:name="Medium List 1 Accent 2" w:uiPriority="65"/>
+    <w:lsdException w:name="Medium List 2 Accent 2" w:uiPriority="66"/>
+    <w:lsdException w:name="Medium Grid 1 Accent 2" w:uiPriority="67"/>
+    <w:lsdException w:name="Medium Grid 2 Accent 2" w:uiPriority="68"/>
+    <w:lsdException w:name="Medium Grid 3 Accent 2" w:uiPriority="69"/>
+    <w:lsdException w:name="Dark List Accent 2" w:uiPriority="70"/>
+    <w:lsdException w:name="Colorful Shading Accent 2" w:uiPriority="71"/>
+    <w:lsdException w:name="Colorful List Accent 2" w:uiPriority="72"/>
+    <w:lsdException w:name="Colorful Grid Accent 2" w:uiPriority="73"/>
+    <w:lsdException w:name="Light Shading Accent 3" w:uiPriority="60"/>
+    <w:lsdException w:name="Light List Accent 3" w:uiPriority="61"/>
+    <w:lsdException w:name="Light Grid Accent 3" w:uiPriority="62"/>
+    <w:lsdException w:name="Medium Shading 1 Accent 3" w:uiPriority="63"/>
+    <w:lsdException w:name="Medium Shading 2 Accent 3" w:uiPriority="64"/>
+    <w:lsdException w:name="Medium List 1 Accent 3" w:uiPriority="65"/>
+    <w:lsdException w:name="Medium List 2 Accent 3" w:uiPriority="66"/>
+    <w:lsdException w:name="Medium Grid 1 Accent 3" w:uiPriority="67"/>
+    <w:lsdException w:name="Medium Grid 2 Accent 3" w:uiPriority="68"/>
+    <w:lsdException w:name="Medium Grid 3 Accent 3" w:uiPriority="69"/>
+    <w:lsdException w:name="Dark List Accent 3" w:uiPriority="70"/>
+    <w:lsdException w:name="Colorful Shading Accent 3" w:uiPriority="71"/>
+    <w:lsdException w:name="Colorful List Accent 3" w:uiPriority="72"/>
+    <w:lsdException w:name="Colorful Grid Accent 3" w:uiPriority="73"/>
+    <w:lsdException w:name="Light Shading Accent 4" w:uiPriority="60"/>
+    <w:lsdException w:name="Light List Accent 4" w:uiPriority="61"/>
+    <w:lsdException w:name="Light Grid Accent 4" w:uiPriority="62"/>
+    <w:lsdException w:name="Medium Shading 1 Accent 4" w:uiPriority="63"/>
+    <w:lsdException w:name="Medium Shading 2 Accent 4" w:uiPriority="64"/>
+    <w:lsdException w:name="Medium List 1 Accent 4" w:uiPriority="65"/>
+    <w:lsdException w:name="Medium List 2 Accent 4" w:uiPriority="66"/>
+    <w:lsdException w:name="Medium Grid 1 Accent 4" w:uiPriority="67"/>
+    <w:lsdException w:name="Medium Grid 2 Accent 4" w:uiPriority="68"/>
+    <w:lsdException w:name="Medium Grid 3 Accent 4" w:uiPriority="69"/>
+    <w:lsdException w:name="Dark List Accent 4" w:uiPriority="70"/>
+    <w:lsdException w:name="Colorful Shading Accent 4" w:uiPriority="71"/>
+    <w:lsdException w:name="Colorful List Accent 4" w:uiPriority="72"/>
+    <w:lsdException w:name="Colorful Grid Accent 4" w:uiPriority="73"/>
+    <w:lsdException w:name="Light Shading Accent 5" w:uiPriority="60"/>
+    <w:lsdException w:name="Light List Accent 5" w:uiPriority="61"/>
+    <w:lsdException w:name="Light Grid Accent 5" w:uiPriority="62"/>
+    <w:lsdException w:name="Medium Shading 1 Accent 5" w:uiPriority="63"/>
+    <w:lsdException w:name="Medium Shading 2 Accent 5" w:uiPriority="64"/>
+    <w:lsdException w:name="Medium List 1 Accent 5" w:uiPriority="65"/>
+    <w:lsdException w:name="Medium List 2 Accent 5" w:uiPriority="66"/>
+    <w:lsdException w:name="Medium Grid 1 Accent 5" w:uiPriority="67"/>
+    <w:lsdException w:name="Medium Grid 2 Accent 5" w:uiPriority="68"/>
+    <w:lsdException w:name="Medium Grid 3 Accent 5" w:uiPriority="69"/>
+    <w:lsdException w:name="Dark List Accent 5" w:uiPriority="70"/>
+    <w:lsdException w:name="Colorful Shading Accent 5" w:uiPriority="71"/>
+    <w:lsdException w:name="Colorful List Accent 5" w:uiPriority="72"/>
+    <w:lsdException w:name="Colorful Grid Accent 5" w:uiPriority="73"/>
+    <w:lsdException w:name="Light Shading Accent 6" w:uiPriority="60"/>
+    <w:lsdException w:name="Light List Accent 6" w:uiPriority="61"/>
+    <w:lsdException w:name="Light Grid Accent 6" w:uiPriority="62"/>
+    <w:lsdException w:name="Medium Shading 1 Accent 6" w:uiPriority="63"/>
+    <w:lsdException w:name="Medium Shading 2 Accent 6" w:uiPriority="64"/>
+    <w:lsdException w:name="Medium List 1 Accent 6" w:uiPriority="65"/>
+    <w:lsdException w:name="Medium List 2 Accent 6" w:uiPriority="66"/>
+    <w:lsdException w:name="Medium Grid 1 Accent 6" w:uiPriority="67"/>
+    <w:lsdException w:name="Medium Grid 2 Accent 6" w:uiPriority="68"/>
+    <w:lsdException w:name="Medium Grid 3 Accent 6" w:uiPriority="69"/>
+    <w:lsdException w:name="Dark List Accent 6" w:uiPriority="70"/>
+    <w:lsdException w:name="Colorful Shading Accent 6" w:uiPriority="71"/>
+    <w:lsdException w:name="Colorful List Accent 6" w:uiPriority="72"/>
+    <w:lsdException w:name="Colorful Grid Accent 6" w:uiPriority="73"/>
+    <w:lsdException w:name="Subtle Emphasis" w:uiPriority="19" w:qFormat="1"/>
+    <w:lsdException w:name="Intense Emphasis" w:uiPriority="21" w:qFormat="1"/>
+    <w:lsdException w:name="Subtle Reference" w:uiPriority="31" w:qFormat="1"/>
+    <w:lsdException w:name="Intense Reference" w:uiPriority="32" w:qFormat="1"/>
+    <w:lsdException w:name="Book Title" w:uiPriority="33" w:qFormat="1"/>
+    <w:lsdException w:name="Bibliography" w:semiHidden="1" w:uiPriority="37" w:unhideWhenUsed="1"/>
+    <w:lsdException w:name="TOC Heading" w:semiHidden="1" w:uiPriority="39" w:unhideWhenUsed="1" w:qFormat="1"/>
+    <w:lsdException w:name="Plain Table 1" w:uiPriority="41"/>
+    <w:lsdException w:name="Plain Table 2" w:uiPriority="42"/>
+    <w:lsdException w:name="Plain Table 3" w:uiPriority="43"/>
+    <w:lsdException w:name="Plain Table 4" w:uiPriority="44"/>
+    <w:lsdException w:name="Plain Table 5" w:uiPriority="45"/>
+    <w:lsdException w:name="Grid Table Light" w:uiPriority="40"/>
+    <w:lsdException w:name="Grid Table 1 Light" w:uiPriority="46"/>
+    <w:lsdException w:name="Grid Table 2" w:uiPriority="47"/>
+    <w:lsdException w:name="Grid Table 3" w:uiPriority="48"/>
+    <w:lsdException w:name="Grid Table 4" w:uiPriority="49"/>
+    <w:lsdException w:name="Grid Table 5 Dark" w:uiPriority="50"/>
+    <w:lsdException w:name="Grid Table 6 Colorful" w:uiPriority="51"/>
+    <w:lsdException w:name="Grid Table 7 Colorful" w:uiPriority="52"/>
+    <w:lsdException w:name="Grid Table 1 Light Accent 1" w:uiPriority="46"/>
+    <w:lsdException w:name="Grid Table 2 Accent 1" w:uiPriority="47"/>
+    <w:lsdException w:name="Grid Table 3 Accent 1" w:uiPriority="48"/>
+    <w:lsdException w:name="Grid Table 4 Accent 1" w:uiPriority="49"/>
+    <w:lsdException w:name="Grid Table 5 Dark Accent 1" w:uiPriority="50"/>
+    <w:lsdException w:name="Grid Table 6 Colorful Accent 1" w:uiPriority="51"/>
+    <w:lsdException w:name="Grid Table 7 Colorful Accent 1" w:uiPriority="52"/>
+    <w:lsdException w:name="Grid Table 1 Light Accent 2" w:uiPriority="46"/>
+    <w:lsdException w:name="Grid Table 2 Accent 2" w:uiPriority="47"/>
+    <w:lsdException w:name="Grid Table 3 Accent 2" w:uiPriority="48"/>
+    <w:lsdException w:name="Grid Table 4 Accent 2" w:uiPriority="49"/>
+    <w:lsdException w:name="Grid Table 5 Dark Accent 2" w:uiPriority="50"/>
+    <w:lsdException w:name="Grid Table 6 Colorful Accent 2" w:uiPriority="51"/>
+    <w:lsdException w:name="Grid Table 7 Colorful Accent 2" w:uiPriority="52"/>
+    <w:lsdException w:name="Grid Table 1 Light Accent 3" w:uiPriority="46"/>
+    <w:lsdException w:name="Grid Table 2 Accent 3" w:uiPriority="47"/>
+    <w:lsdException w:name="Grid Table 3 Accent 3" w:uiPriority="48"/>
+    <w:lsdException w:name="Grid Table 4 Accent 3" w:uiPriority="49"/>
+    <w:lsdException w:name="Grid Table 5 Dark Accent 3" w:uiPriority="50"/>
+    <w:lsdException w:name="Grid Table 6 Colorful Accent 3" w:uiPriority="51"/>
+    <w:lsdException w:name="Grid Table 7 Colorful Accent 3" w:uiPriority="52"/>
+    <w:lsdException w:name="Grid Table 1 Light Accent 4" w:uiPriority="46"/>
+    <w:lsdException w:name="Grid Table 2 Accent 4" w:uiPriority="47"/>
+    <w:lsdException w:name="Grid Table 3 Accent 4" w:uiPriority="48"/>
+    <w:lsdException w:name="Grid Table 4 Accent 4" w:uiPriority="49"/>
+    <w:lsdException w:name="Grid Table 5 Dark Accent 4" w:uiPriority="50"/>
+    <w:lsdException w:name="Grid Table 6 Colorful Accent 4" w:uiPriority="51"/>
+    <w:lsdException w:name="Grid Table 7 Colorful Accent 4" w:uiPriority="52"/>
+    <w:lsdException w:name="Grid Table 1 Light Accent 5" w:uiPriority="46"/>
+    <w:lsdException w:name="Grid Table 2 Accent 5" w:uiPriority="47"/>
+    <w:lsdException w:name="Grid Table 3 Accent 5" w:uiPriority="48"/>
+    <w:lsdException w:name="Grid Table 4 Accent 5" w:uiPriority="49"/>
+    <w:lsdException w:name="Grid Table 5 Dark Accent 5" w:uiPriority="50"/>
+    <w:lsdException w:name="Grid Table 6 Colorful Accent 5" w:uiPriority="51"/>
+    <w:lsdException w:name="Grid Table 7 Colorful Accent 5" w:uiPriority="52"/>
+    <w:lsdException w:name="Grid Table 1 Light Accent 6" w:uiPriority="46"/>
+    <w:lsdException w:name="Grid Table 2 Accent 6" w:uiPriority="47"/>
+    <w:lsdException w:name="Grid Table 3 Accent 6" w:uiPriority="48"/>
+    <w:lsdException w:name="Grid Table 4 Accent 6" w:uiPriority="49"/>
+    <w:lsdException w:name="Grid Table 5 Dark Accent 6" w:uiPriority="50"/>
+    <w:lsdException w:name="Grid Table 6 Colorful Accent 6" w:uiPriority="51"/>
+    <w:lsdException w:name="Grid Table 7 Colorful Accent 6" w:uiPriority="52"/>
+    <w:lsdException w:name="List Table 1 Light" w:uiPriority="46"/>
+    <w:lsdException w:name="List Table 2" w:uiPriority="47"/>
+    <w:lsdException w:name="List Table 3" w:uiPriority="48"/>
+    <w:lsdException w:name="List Table 4" w:uiPriority="49"/>
+    <w:lsdException w:name="List Table 5 Dark" w:uiPriority="50"/>
+    <w:lsdException w:name="List Table 6 Colorful" w:uiPriority="51"/>
+    <w:lsdException w:name="List Table 7 Colorful" w:uiPriority="52"/>
+    <w:lsdException w:name="List Table 1 Light Accent 1" w:uiPriority="46"/>
+    <w:lsdException w:name="List Table 2 Accent 1" w:uiPriority="47"/>
+    <w:lsdException w:name="List Table 3 Accent 1" w:uiPriority="48"/>
+    <w:lsdException w:name="List Table 4 Accent 1" w:uiPriority="49"/>
+    <w:lsdException w:name="List Table 5 Dark Accent 1" w:uiPriority="50"/>
+    <w:lsdException w:name="List Table 6 Colorful Accent 1" w:uiPriority="51"/>
+    <w:lsdException w:name="List Table 7 Colorful Accent 1" w:uiPriority="52"/>
+    <w:lsdException w:name="List Table 1 Light Accent 2" w:uiPriority="46"/>
+    <w:lsdException w:name="List Table 2 Accent 2" w:uiPriority="47"/>
+    <w:lsdException w:name="List Table 3 Accent 2" w:uiPriority="48"/>
+    <w:lsdException w:name="List Table 4 Accent 2" w:uiPriority="49"/>
+    <w:lsdException w:name="List Table 5 Dark Accent 2" w:uiPriority="50"/>
+    <w:lsdException w:name="List Table 6 Colorful Accent 2" w:uiPriority="51"/>
+    <w:lsdException w:name="List Table 7 Colorful Accent 2" w:uiPriority="52"/>
+    <w:lsdException w:name="List Table 1 Light Accent 3" w:uiPriority="46"/>
+    <w:lsdException w:name="List Table 2 Accent 3" w:uiPriority="47"/>
+    <w:lsdException w:name="List Table 3 Accent 3" w:uiPriority="48"/>
+    <w:lsdException w:name="List Table 4 Accent 3" w:uiPriority="49"/>
+    <w:lsdException w:name="List Table 5 Dark Accent 3" w:uiPriority="50"/>
+    <w:lsdException w:name="List Table 6 Colorful Accent 3" w:uiPriority="51"/>
+    <w:lsdException w:name="List Table 7 Colorful Accent 3" w:uiPriority="52"/>
+    <w:lsdException w:name="List Table 1 Light Accent 4" w:uiPriority="46"/>
+    <w:lsdException w:name="List Table 2 Accent 4" w:uiPriority="47"/>
+    <w:lsdException w:name="List Table 3 Accent 4" w:uiPriority="48"/>
+    <w:lsdException w:name="List Table 4 Accent 4" w:uiPriority="49"/>
+    <w:lsdException w:name="List Table 5 Dark Accent 4" w:uiPriority="50"/>
+    <w:lsdException w:name="List Table 6 Colorful Accent 4" w:uiPriority="51"/>
+    <w:lsdException w:name="List Table 7 Colorful Accent 4" w:uiPriority="52"/>
+    <w:lsdException w:name="List Table 1 Light Accent 5" w:uiPriority="46"/>
+    <w:lsdException w:name="List Table 2 Accent 5" w:uiPriority="47"/>
+    <w:lsdException w:name="List Table 3 Accent 5" w:uiPriority="48"/>
+    <w:lsdException w:name="List Table 4 Accent 5" w:uiPriority="49"/>
+    <w:lsdException w:name="List Table 5 Dark Accent 5" w:uiPriority="50"/>
+    <w:lsdException w:name="List Table 6 Colorful Accent 5" w:uiPriority="51"/>
+    <w:lsdException w:name="List Table 7 Colorful Accent 5" w:uiPriority="52"/>
+    <w:lsdException w:name="List Table 1 Light Accent 6" w:uiPriority="46"/>
+    <w:lsdException w:name="List Table 2 Accent 6" w:uiPriority="47"/>
+    <w:lsdException w:name="List Table 3 Accent 6" w:uiPriority="48"/>
+    <w:lsdException w:name="List Table 4 Accent 6" w:uiPriority="49"/>
+    <w:lsdException w:name="List Table 5 Dark Accent 6" w:uiPriority="50"/>
+    <w:lsdException w:name="List Table 6 Colorful Accent 6" w:uiPriority="51"/>
+    <w:lsdException w:name="List Table 7 Colorful Accent 6" w:uiPriority="52"/>
   </w:latentStyles>
   <w:style w:type="paragraph" w:default="1" w:styleId="Normal">
     <w:name w:val="Normal"/>
@@ -16707,66 +16423,66 @@
     </dgm:pt>
   </dgm:ptLst>
   <dgm:cxnLst>
-    <dgm:cxn modelId="{04016E0A-61C1-48C6-A619-D35C27468F8B}" type="presOf" srcId="{6C29DFFF-3B17-469F-8433-4E571F6F234F}" destId="{5124DC55-ABFE-4D81-A201-30CE3AD9ABF1}" srcOrd="1" destOrd="0" presId="urn:microsoft.com/office/officeart/2005/8/layout/orgChart1"/>
-    <dgm:cxn modelId="{5F251746-ABC5-4B6E-8294-E129BCF317AB}" type="presOf" srcId="{E95D2871-9BF5-4065-8880-08BF8F1E1CB2}" destId="{C95176DF-6B8B-4A2F-865D-05CDC0DE5C34}" srcOrd="0" destOrd="0" presId="urn:microsoft.com/office/officeart/2005/8/layout/orgChart1"/>
-    <dgm:cxn modelId="{96291A4C-1D83-4676-A64B-8427BD644BA2}" type="presOf" srcId="{3557C6BE-803E-41CA-B0C9-B3540F880AF4}" destId="{D15BD571-CD85-4124-A612-60072EFA83FD}" srcOrd="0" destOrd="0" presId="urn:microsoft.com/office/officeart/2005/8/layout/orgChart1"/>
-    <dgm:cxn modelId="{7BD77650-1952-4D84-87EC-7B3CE1F5B2D7}" type="presOf" srcId="{59AD3A84-2A68-4014-BA46-D5492CFB3576}" destId="{8249AB8D-88A9-4E91-A66C-01364A6B68B2}" srcOrd="0" destOrd="0" presId="urn:microsoft.com/office/officeart/2005/8/layout/orgChart1"/>
-    <dgm:cxn modelId="{B6BB59BF-C76D-4D5D-B01D-CC1856ECFADF}" type="presOf" srcId="{E95D2871-9BF5-4065-8880-08BF8F1E1CB2}" destId="{338BD644-6A53-4DC1-BC83-68F50B3D83DB}" srcOrd="1" destOrd="0" presId="urn:microsoft.com/office/officeart/2005/8/layout/orgChart1"/>
-    <dgm:cxn modelId="{C3E2F46F-040F-4165-90FF-68FDC0FA4374}" type="presOf" srcId="{A12F7D26-FAEA-4F79-89C7-3851B9194215}" destId="{4D58112D-62BA-4575-9C29-716EB8146020}" srcOrd="0" destOrd="0" presId="urn:microsoft.com/office/officeart/2005/8/layout/orgChart1"/>
-    <dgm:cxn modelId="{A6832767-C7BD-4A15-8AEB-6E3CE11193F5}" type="presOf" srcId="{3557C6BE-803E-41CA-B0C9-B3540F880AF4}" destId="{6037CBD9-F855-430A-96B6-6526E86228BE}" srcOrd="1" destOrd="0" presId="urn:microsoft.com/office/officeart/2005/8/layout/orgChart1"/>
+    <dgm:cxn modelId="{5285223C-72E9-4C64-9085-076E5E7FD6F6}" type="presOf" srcId="{9CDA91BE-12BE-4135-AA4E-BC674D0F2DDC}" destId="{466CE62A-CA26-4013-9508-49CB5AC56E29}" srcOrd="0" destOrd="0" presId="urn:microsoft.com/office/officeart/2005/8/layout/orgChart1"/>
+    <dgm:cxn modelId="{F69995F2-4666-4756-BAE7-AEEDA094EB47}" type="presOf" srcId="{59AD3A84-2A68-4014-BA46-D5492CFB3576}" destId="{8249AB8D-88A9-4E91-A66C-01364A6B68B2}" srcOrd="0" destOrd="0" presId="urn:microsoft.com/office/officeart/2005/8/layout/orgChart1"/>
+    <dgm:cxn modelId="{2BD1BBCF-9DD4-4782-8D26-6CC5AC1C9B7F}" type="presOf" srcId="{A12F7D26-FAEA-4F79-89C7-3851B9194215}" destId="{4D58112D-62BA-4575-9C29-716EB8146020}" srcOrd="0" destOrd="0" presId="urn:microsoft.com/office/officeart/2005/8/layout/orgChart1"/>
+    <dgm:cxn modelId="{A4495CEF-2003-4B4E-8EC3-DEEFB263F323}" type="presOf" srcId="{3557C6BE-803E-41CA-B0C9-B3540F880AF4}" destId="{D15BD571-CD85-4124-A612-60072EFA83FD}" srcOrd="0" destOrd="0" presId="urn:microsoft.com/office/officeart/2005/8/layout/orgChart1"/>
+    <dgm:cxn modelId="{4E5A3956-B89C-4C35-A621-D496D531B50E}" type="presOf" srcId="{B5BB45A7-2CB5-46FA-A956-A68649918A21}" destId="{F03A382E-E875-4387-A4B7-D0C5EAD8D588}" srcOrd="0" destOrd="0" presId="urn:microsoft.com/office/officeart/2005/8/layout/orgChart1"/>
+    <dgm:cxn modelId="{56CDEF77-78F7-4C04-B775-249D45F653A0}" type="presOf" srcId="{D54623E3-D310-47B7-B3CD-2F3464B42F13}" destId="{C4D3061A-5860-4562-B1D2-9FCA9433EFB1}" srcOrd="1" destOrd="0" presId="urn:microsoft.com/office/officeart/2005/8/layout/orgChart1"/>
+    <dgm:cxn modelId="{1413510B-9C6E-4EBF-8ADA-276447C95E22}" type="presOf" srcId="{E95D2871-9BF5-4065-8880-08BF8F1E1CB2}" destId="{338BD644-6A53-4DC1-BC83-68F50B3D83DB}" srcOrd="1" destOrd="0" presId="urn:microsoft.com/office/officeart/2005/8/layout/orgChart1"/>
     <dgm:cxn modelId="{1EF96B6E-F1A5-42A7-A5F5-0BB362EA6684}" srcId="{D54623E3-D310-47B7-B3CD-2F3464B42F13}" destId="{67C8CF09-F211-4FB1-A107-C83CC1AD78F3}" srcOrd="2" destOrd="0" parTransId="{A12F7D26-FAEA-4F79-89C7-3851B9194215}" sibTransId="{5A52F6BF-134F-4B9D-88F5-95F87AD59A7B}"/>
-    <dgm:cxn modelId="{C9907EC6-29F2-417C-BD62-6D623653A103}" type="presOf" srcId="{6C29DFFF-3B17-469F-8433-4E571F6F234F}" destId="{65A90BFE-697B-4AC5-8A61-FA54154E604E}" srcOrd="0" destOrd="0" presId="urn:microsoft.com/office/officeart/2005/8/layout/orgChart1"/>
     <dgm:cxn modelId="{560C06D6-471F-4627-8169-14F144F6C695}" srcId="{D54623E3-D310-47B7-B3CD-2F3464B42F13}" destId="{6C29DFFF-3B17-469F-8433-4E571F6F234F}" srcOrd="1" destOrd="0" parTransId="{59AD3A84-2A68-4014-BA46-D5492CFB3576}" sibTransId="{E08EFC7A-5790-4356-9583-B8015B551CD0}"/>
-    <dgm:cxn modelId="{87E44460-B36A-49C1-9722-394C5753E95A}" type="presOf" srcId="{B5BB45A7-2CB5-46FA-A956-A68649918A21}" destId="{F03A382E-E875-4387-A4B7-D0C5EAD8D588}" srcOrd="0" destOrd="0" presId="urn:microsoft.com/office/officeart/2005/8/layout/orgChart1"/>
-    <dgm:cxn modelId="{EBD2090C-4EC7-4878-9B68-C3CCEDDFEFE7}" type="presOf" srcId="{9CDA91BE-12BE-4135-AA4E-BC674D0F2DDC}" destId="{466CE62A-CA26-4013-9508-49CB5AC56E29}" srcOrd="0" destOrd="0" presId="urn:microsoft.com/office/officeart/2005/8/layout/orgChart1"/>
-    <dgm:cxn modelId="{9220B4CF-7859-4DCF-9230-7F2675E01F4D}" type="presOf" srcId="{D54623E3-D310-47B7-B3CD-2F3464B42F13}" destId="{CB60E13A-CA9D-45D2-8031-AC6A67F3083E}" srcOrd="0" destOrd="0" presId="urn:microsoft.com/office/officeart/2005/8/layout/orgChart1"/>
+    <dgm:cxn modelId="{6B39E23D-7740-4C9E-A0FD-C0329B11A848}" type="presOf" srcId="{42CC6254-38C2-4922-81A8-D00BB800867C}" destId="{98D27634-6D73-405E-9401-95B4D88E2B67}" srcOrd="0" destOrd="0" presId="urn:microsoft.com/office/officeart/2005/8/layout/orgChart1"/>
     <dgm:cxn modelId="{79B54133-A2A6-433E-9DE4-6ECC41A8844F}" srcId="{42CC6254-38C2-4922-81A8-D00BB800867C}" destId="{D54623E3-D310-47B7-B3CD-2F3464B42F13}" srcOrd="0" destOrd="0" parTransId="{D9D99412-B3F2-4443-96AB-518548812463}" sibTransId="{2D236280-B795-49F4-9C42-C8DDEC3CC105}"/>
-    <dgm:cxn modelId="{165E10D1-1206-4097-A6FD-6DEAE50F16D7}" type="presOf" srcId="{67C8CF09-F211-4FB1-A107-C83CC1AD78F3}" destId="{635C20FA-3CA0-4F21-AEFB-24DBD6E3F43C}" srcOrd="1" destOrd="0" presId="urn:microsoft.com/office/officeart/2005/8/layout/orgChart1"/>
-    <dgm:cxn modelId="{8479DFB9-656A-4471-B92E-5A95D8506FD1}" type="presOf" srcId="{67C8CF09-F211-4FB1-A107-C83CC1AD78F3}" destId="{F75668CE-E077-41D7-8E88-37A628F09CC5}" srcOrd="0" destOrd="0" presId="urn:microsoft.com/office/officeart/2005/8/layout/orgChart1"/>
+    <dgm:cxn modelId="{3CED0B86-61C1-43EF-A93B-7C40D074C11A}" type="presOf" srcId="{67C8CF09-F211-4FB1-A107-C83CC1AD78F3}" destId="{F75668CE-E077-41D7-8E88-37A628F09CC5}" srcOrd="0" destOrd="0" presId="urn:microsoft.com/office/officeart/2005/8/layout/orgChart1"/>
+    <dgm:cxn modelId="{38F1CB34-F042-4F93-A511-49A4D758312B}" type="presOf" srcId="{6C29DFFF-3B17-469F-8433-4E571F6F234F}" destId="{5124DC55-ABFE-4D81-A201-30CE3AD9ABF1}" srcOrd="1" destOrd="0" presId="urn:microsoft.com/office/officeart/2005/8/layout/orgChart1"/>
+    <dgm:cxn modelId="{19613F8A-5339-4060-8BB6-09C581D5AD01}" type="presOf" srcId="{D54623E3-D310-47B7-B3CD-2F3464B42F13}" destId="{CB60E13A-CA9D-45D2-8031-AC6A67F3083E}" srcOrd="0" destOrd="0" presId="urn:microsoft.com/office/officeart/2005/8/layout/orgChart1"/>
+    <dgm:cxn modelId="{077D4B16-1A5D-4B84-8785-F9C2F36B9F2F}" type="presOf" srcId="{3557C6BE-803E-41CA-B0C9-B3540F880AF4}" destId="{6037CBD9-F855-430A-96B6-6526E86228BE}" srcOrd="1" destOrd="0" presId="urn:microsoft.com/office/officeart/2005/8/layout/orgChart1"/>
+    <dgm:cxn modelId="{A361D406-0CE8-465B-887D-3BAA6250F0DF}" type="presOf" srcId="{E95D2871-9BF5-4065-8880-08BF8F1E1CB2}" destId="{C95176DF-6B8B-4A2F-865D-05CDC0DE5C34}" srcOrd="0" destOrd="0" presId="urn:microsoft.com/office/officeart/2005/8/layout/orgChart1"/>
     <dgm:cxn modelId="{6FEE4F9A-29C1-47DA-9FB7-BBC7E1DF5547}" srcId="{D54623E3-D310-47B7-B3CD-2F3464B42F13}" destId="{E95D2871-9BF5-4065-8880-08BF8F1E1CB2}" srcOrd="3" destOrd="0" parTransId="{9CDA91BE-12BE-4135-AA4E-BC674D0F2DDC}" sibTransId="{EE2CC575-4C83-4D8A-A6BC-8B8EACF2E518}"/>
-    <dgm:cxn modelId="{9DA61B0A-E468-4DB8-8EAF-2EDF8CA0A163}" type="presOf" srcId="{D54623E3-D310-47B7-B3CD-2F3464B42F13}" destId="{C4D3061A-5860-4562-B1D2-9FCA9433EFB1}" srcOrd="1" destOrd="0" presId="urn:microsoft.com/office/officeart/2005/8/layout/orgChart1"/>
+    <dgm:cxn modelId="{CF99C306-6306-4CEB-A638-9386971A4165}" type="presOf" srcId="{67C8CF09-F211-4FB1-A107-C83CC1AD78F3}" destId="{635C20FA-3CA0-4F21-AEFB-24DBD6E3F43C}" srcOrd="1" destOrd="0" presId="urn:microsoft.com/office/officeart/2005/8/layout/orgChart1"/>
     <dgm:cxn modelId="{B461D416-7D6B-47D1-821B-2570E845DEE5}" srcId="{D54623E3-D310-47B7-B3CD-2F3464B42F13}" destId="{3557C6BE-803E-41CA-B0C9-B3540F880AF4}" srcOrd="0" destOrd="0" parTransId="{B5BB45A7-2CB5-46FA-A956-A68649918A21}" sibTransId="{B8584276-7BEB-41F3-9CE9-7F8F3D263E5B}"/>
-    <dgm:cxn modelId="{2D034986-FFEE-435C-B6CD-0D446DC72825}" type="presOf" srcId="{42CC6254-38C2-4922-81A8-D00BB800867C}" destId="{98D27634-6D73-405E-9401-95B4D88E2B67}" srcOrd="0" destOrd="0" presId="urn:microsoft.com/office/officeart/2005/8/layout/orgChart1"/>
-    <dgm:cxn modelId="{BBACF605-B9D3-4279-A22B-66E9D7028C99}" type="presParOf" srcId="{98D27634-6D73-405E-9401-95B4D88E2B67}" destId="{D41CB718-393E-4E80-8459-0708EC80EA1A}" srcOrd="0" destOrd="0" presId="urn:microsoft.com/office/officeart/2005/8/layout/orgChart1"/>
-    <dgm:cxn modelId="{FE9C904E-7824-45F9-B5A6-2A7E72510AC1}" type="presParOf" srcId="{D41CB718-393E-4E80-8459-0708EC80EA1A}" destId="{27BD5686-8799-484C-963D-C4AA8A22C88D}" srcOrd="0" destOrd="0" presId="urn:microsoft.com/office/officeart/2005/8/layout/orgChart1"/>
-    <dgm:cxn modelId="{16110AE8-67E8-458B-9FC8-A5CC333F9171}" type="presParOf" srcId="{27BD5686-8799-484C-963D-C4AA8A22C88D}" destId="{CB60E13A-CA9D-45D2-8031-AC6A67F3083E}" srcOrd="0" destOrd="0" presId="urn:microsoft.com/office/officeart/2005/8/layout/orgChart1"/>
-    <dgm:cxn modelId="{CB23C9B3-D77E-4CF0-B1EE-DA1848C25BBD}" type="presParOf" srcId="{27BD5686-8799-484C-963D-C4AA8A22C88D}" destId="{C4D3061A-5860-4562-B1D2-9FCA9433EFB1}" srcOrd="1" destOrd="0" presId="urn:microsoft.com/office/officeart/2005/8/layout/orgChart1"/>
-    <dgm:cxn modelId="{149FCC94-F888-4264-8999-FEF0F5E64845}" type="presParOf" srcId="{D41CB718-393E-4E80-8459-0708EC80EA1A}" destId="{740327A2-EC6B-4460-BA3F-7460EA6FE4CB}" srcOrd="1" destOrd="0" presId="urn:microsoft.com/office/officeart/2005/8/layout/orgChart1"/>
-    <dgm:cxn modelId="{4E7E05F3-F27F-46BC-A337-0D55BD15F5A3}" type="presParOf" srcId="{740327A2-EC6B-4460-BA3F-7460EA6FE4CB}" destId="{F03A382E-E875-4387-A4B7-D0C5EAD8D588}" srcOrd="0" destOrd="0" presId="urn:microsoft.com/office/officeart/2005/8/layout/orgChart1"/>
-    <dgm:cxn modelId="{62AA3547-EC1E-4445-B65C-95B206902978}" type="presParOf" srcId="{740327A2-EC6B-4460-BA3F-7460EA6FE4CB}" destId="{0113B6F8-2A66-4728-A8D3-4BAE0B11699D}" srcOrd="1" destOrd="0" presId="urn:microsoft.com/office/officeart/2005/8/layout/orgChart1"/>
-    <dgm:cxn modelId="{CCFF5381-F2F5-4D2E-B05D-446B91E47AB8}" type="presParOf" srcId="{0113B6F8-2A66-4728-A8D3-4BAE0B11699D}" destId="{ECD45EC3-C93D-4737-AAF3-BC2BDD320B40}" srcOrd="0" destOrd="0" presId="urn:microsoft.com/office/officeart/2005/8/layout/orgChart1"/>
-    <dgm:cxn modelId="{D4868C0B-2D5B-42FF-BD2D-504315DCCC4A}" type="presParOf" srcId="{ECD45EC3-C93D-4737-AAF3-BC2BDD320B40}" destId="{D15BD571-CD85-4124-A612-60072EFA83FD}" srcOrd="0" destOrd="0" presId="urn:microsoft.com/office/officeart/2005/8/layout/orgChart1"/>
-    <dgm:cxn modelId="{EA65B077-724E-4E27-89DC-B935461B0353}" type="presParOf" srcId="{ECD45EC3-C93D-4737-AAF3-BC2BDD320B40}" destId="{6037CBD9-F855-430A-96B6-6526E86228BE}" srcOrd="1" destOrd="0" presId="urn:microsoft.com/office/officeart/2005/8/layout/orgChart1"/>
-    <dgm:cxn modelId="{0B80B684-5E8C-4484-9DF4-73B28A4361E1}" type="presParOf" srcId="{0113B6F8-2A66-4728-A8D3-4BAE0B11699D}" destId="{1816F696-CBC9-445A-AC49-3B08D237761B}" srcOrd="1" destOrd="0" presId="urn:microsoft.com/office/officeart/2005/8/layout/orgChart1"/>
-    <dgm:cxn modelId="{B4112A99-AD49-4F9F-BAD9-13C31F6CDDFF}" type="presParOf" srcId="{0113B6F8-2A66-4728-A8D3-4BAE0B11699D}" destId="{E819A6C7-8118-4F09-BCA7-90EB2C4CCE03}" srcOrd="2" destOrd="0" presId="urn:microsoft.com/office/officeart/2005/8/layout/orgChart1"/>
-    <dgm:cxn modelId="{19688245-112B-41DE-9548-73CE42D991F0}" type="presParOf" srcId="{740327A2-EC6B-4460-BA3F-7460EA6FE4CB}" destId="{8249AB8D-88A9-4E91-A66C-01364A6B68B2}" srcOrd="2" destOrd="0" presId="urn:microsoft.com/office/officeart/2005/8/layout/orgChart1"/>
-    <dgm:cxn modelId="{1BF916F6-7F11-4B93-AEA0-67EE553AFFC7}" type="presParOf" srcId="{740327A2-EC6B-4460-BA3F-7460EA6FE4CB}" destId="{F79E390E-1F6A-468F-88C2-02C1A7F35F69}" srcOrd="3" destOrd="0" presId="urn:microsoft.com/office/officeart/2005/8/layout/orgChart1"/>
-    <dgm:cxn modelId="{07A9D1AA-D2C8-4FFE-A145-2901701CAD7F}" type="presParOf" srcId="{F79E390E-1F6A-468F-88C2-02C1A7F35F69}" destId="{6EC1AE9C-0CDC-49C9-BC3E-EA05A3F47C9D}" srcOrd="0" destOrd="0" presId="urn:microsoft.com/office/officeart/2005/8/layout/orgChart1"/>
-    <dgm:cxn modelId="{B0C2F4EF-4EBE-4E3C-A237-0818EF8AC585}" type="presParOf" srcId="{6EC1AE9C-0CDC-49C9-BC3E-EA05A3F47C9D}" destId="{65A90BFE-697B-4AC5-8A61-FA54154E604E}" srcOrd="0" destOrd="0" presId="urn:microsoft.com/office/officeart/2005/8/layout/orgChart1"/>
-    <dgm:cxn modelId="{8B2173B4-CB8A-4402-AD78-790A731703AF}" type="presParOf" srcId="{6EC1AE9C-0CDC-49C9-BC3E-EA05A3F47C9D}" destId="{5124DC55-ABFE-4D81-A201-30CE3AD9ABF1}" srcOrd="1" destOrd="0" presId="urn:microsoft.com/office/officeart/2005/8/layout/orgChart1"/>
-    <dgm:cxn modelId="{6E8201D0-4DCC-43F6-AB54-034490E04A39}" type="presParOf" srcId="{F79E390E-1F6A-468F-88C2-02C1A7F35F69}" destId="{86F69C7F-6E37-4487-BD61-08DCB1F709FA}" srcOrd="1" destOrd="0" presId="urn:microsoft.com/office/officeart/2005/8/layout/orgChart1"/>
-    <dgm:cxn modelId="{84B9C58D-7630-4C7F-8126-B786969DD8FC}" type="presParOf" srcId="{F79E390E-1F6A-468F-88C2-02C1A7F35F69}" destId="{86E539CC-73AC-41A4-B66A-2F5B93158F90}" srcOrd="2" destOrd="0" presId="urn:microsoft.com/office/officeart/2005/8/layout/orgChart1"/>
-    <dgm:cxn modelId="{711D8B0A-FF6F-452D-A988-D82EAD1489E8}" type="presParOf" srcId="{740327A2-EC6B-4460-BA3F-7460EA6FE4CB}" destId="{4D58112D-62BA-4575-9C29-716EB8146020}" srcOrd="4" destOrd="0" presId="urn:microsoft.com/office/officeart/2005/8/layout/orgChart1"/>
-    <dgm:cxn modelId="{83F09F48-CA0A-48B5-93D5-68247F484710}" type="presParOf" srcId="{740327A2-EC6B-4460-BA3F-7460EA6FE4CB}" destId="{73D58A25-5938-4B1F-912F-DC43F12EBF48}" srcOrd="5" destOrd="0" presId="urn:microsoft.com/office/officeart/2005/8/layout/orgChart1"/>
-    <dgm:cxn modelId="{E0B0DFA1-6CA8-418F-8D91-5A6941F12C1D}" type="presParOf" srcId="{73D58A25-5938-4B1F-912F-DC43F12EBF48}" destId="{DAB0F671-9E30-4FB6-BBFB-0D7C1F1102D8}" srcOrd="0" destOrd="0" presId="urn:microsoft.com/office/officeart/2005/8/layout/orgChart1"/>
-    <dgm:cxn modelId="{B61FF65A-D75F-4D84-9FAA-A0B2B1C7DA24}" type="presParOf" srcId="{DAB0F671-9E30-4FB6-BBFB-0D7C1F1102D8}" destId="{F75668CE-E077-41D7-8E88-37A628F09CC5}" srcOrd="0" destOrd="0" presId="urn:microsoft.com/office/officeart/2005/8/layout/orgChart1"/>
-    <dgm:cxn modelId="{96117599-D866-422D-AC24-6B9D4A31EA4F}" type="presParOf" srcId="{DAB0F671-9E30-4FB6-BBFB-0D7C1F1102D8}" destId="{635C20FA-3CA0-4F21-AEFB-24DBD6E3F43C}" srcOrd="1" destOrd="0" presId="urn:microsoft.com/office/officeart/2005/8/layout/orgChart1"/>
-    <dgm:cxn modelId="{7151C935-00C0-4E6F-B5A8-B12ECBE3E5F0}" type="presParOf" srcId="{73D58A25-5938-4B1F-912F-DC43F12EBF48}" destId="{437384D9-A93D-4009-9760-4CB9D5AE9B97}" srcOrd="1" destOrd="0" presId="urn:microsoft.com/office/officeart/2005/8/layout/orgChart1"/>
-    <dgm:cxn modelId="{3EBE2B92-E176-441D-BD29-5577BC492820}" type="presParOf" srcId="{73D58A25-5938-4B1F-912F-DC43F12EBF48}" destId="{207008FB-80B2-42DA-9370-3251372959E8}" srcOrd="2" destOrd="0" presId="urn:microsoft.com/office/officeart/2005/8/layout/orgChart1"/>
-    <dgm:cxn modelId="{6177D681-152D-4B90-BD0D-2A723FADDBAE}" type="presParOf" srcId="{740327A2-EC6B-4460-BA3F-7460EA6FE4CB}" destId="{466CE62A-CA26-4013-9508-49CB5AC56E29}" srcOrd="6" destOrd="0" presId="urn:microsoft.com/office/officeart/2005/8/layout/orgChart1"/>
-    <dgm:cxn modelId="{A60E188F-05E4-42BF-B76F-ADC26FEE8B6D}" type="presParOf" srcId="{740327A2-EC6B-4460-BA3F-7460EA6FE4CB}" destId="{C18CCB87-9563-4543-905D-8110F8129C98}" srcOrd="7" destOrd="0" presId="urn:microsoft.com/office/officeart/2005/8/layout/orgChart1"/>
-    <dgm:cxn modelId="{34DB04D0-108A-4BDD-AC8C-8CBC4EB0A50D}" type="presParOf" srcId="{C18CCB87-9563-4543-905D-8110F8129C98}" destId="{3CD8E976-A891-4045-9839-CB71325F0DB2}" srcOrd="0" destOrd="0" presId="urn:microsoft.com/office/officeart/2005/8/layout/orgChart1"/>
-    <dgm:cxn modelId="{95A20599-44A5-47D1-9DAB-7888482AE0A1}" type="presParOf" srcId="{3CD8E976-A891-4045-9839-CB71325F0DB2}" destId="{C95176DF-6B8B-4A2F-865D-05CDC0DE5C34}" srcOrd="0" destOrd="0" presId="urn:microsoft.com/office/officeart/2005/8/layout/orgChart1"/>
-    <dgm:cxn modelId="{B472AC62-1627-46CF-ADD0-FF1D1E6B10A5}" type="presParOf" srcId="{3CD8E976-A891-4045-9839-CB71325F0DB2}" destId="{338BD644-6A53-4DC1-BC83-68F50B3D83DB}" srcOrd="1" destOrd="0" presId="urn:microsoft.com/office/officeart/2005/8/layout/orgChart1"/>
-    <dgm:cxn modelId="{08F5AF27-34D3-46E9-A21C-E2530B53114E}" type="presParOf" srcId="{C18CCB87-9563-4543-905D-8110F8129C98}" destId="{CE5D3268-2CDF-4964-A705-35C1864C72BC}" srcOrd="1" destOrd="0" presId="urn:microsoft.com/office/officeart/2005/8/layout/orgChart1"/>
-    <dgm:cxn modelId="{C1AB32BE-7793-49AF-8C15-4D8F417DBAB2}" type="presParOf" srcId="{C18CCB87-9563-4543-905D-8110F8129C98}" destId="{37C2CF79-CC28-444E-A486-F2D1E7C27018}" srcOrd="2" destOrd="0" presId="urn:microsoft.com/office/officeart/2005/8/layout/orgChart1"/>
-    <dgm:cxn modelId="{DEDD69BB-17CD-4B2A-B7B1-EE3DE517FC3B}" type="presParOf" srcId="{D41CB718-393E-4E80-8459-0708EC80EA1A}" destId="{BB71415E-55F8-46D2-BF44-99EC1FB019AB}" srcOrd="2" destOrd="0" presId="urn:microsoft.com/office/officeart/2005/8/layout/orgChart1"/>
+    <dgm:cxn modelId="{059AE8CB-20F1-4A16-A5AB-FDFF94031407}" type="presOf" srcId="{6C29DFFF-3B17-469F-8433-4E571F6F234F}" destId="{65A90BFE-697B-4AC5-8A61-FA54154E604E}" srcOrd="0" destOrd="0" presId="urn:microsoft.com/office/officeart/2005/8/layout/orgChart1"/>
+    <dgm:cxn modelId="{932237DB-2F4B-4C27-8496-1D5CB3473A79}" type="presParOf" srcId="{98D27634-6D73-405E-9401-95B4D88E2B67}" destId="{D41CB718-393E-4E80-8459-0708EC80EA1A}" srcOrd="0" destOrd="0" presId="urn:microsoft.com/office/officeart/2005/8/layout/orgChart1"/>
+    <dgm:cxn modelId="{6276576E-FAAA-42EE-99F8-216B5BA620EE}" type="presParOf" srcId="{D41CB718-393E-4E80-8459-0708EC80EA1A}" destId="{27BD5686-8799-484C-963D-C4AA8A22C88D}" srcOrd="0" destOrd="0" presId="urn:microsoft.com/office/officeart/2005/8/layout/orgChart1"/>
+    <dgm:cxn modelId="{E217BFA9-A772-4AE9-A63F-A594FE954A28}" type="presParOf" srcId="{27BD5686-8799-484C-963D-C4AA8A22C88D}" destId="{CB60E13A-CA9D-45D2-8031-AC6A67F3083E}" srcOrd="0" destOrd="0" presId="urn:microsoft.com/office/officeart/2005/8/layout/orgChart1"/>
+    <dgm:cxn modelId="{A0886E9D-D395-43B1-A842-26B7239DF4F7}" type="presParOf" srcId="{27BD5686-8799-484C-963D-C4AA8A22C88D}" destId="{C4D3061A-5860-4562-B1D2-9FCA9433EFB1}" srcOrd="1" destOrd="0" presId="urn:microsoft.com/office/officeart/2005/8/layout/orgChart1"/>
+    <dgm:cxn modelId="{E01737D5-A803-4077-A480-69A27C85AC46}" type="presParOf" srcId="{D41CB718-393E-4E80-8459-0708EC80EA1A}" destId="{740327A2-EC6B-4460-BA3F-7460EA6FE4CB}" srcOrd="1" destOrd="0" presId="urn:microsoft.com/office/officeart/2005/8/layout/orgChart1"/>
+    <dgm:cxn modelId="{10B0E702-D49A-45B4-BAA1-AED8F84FEEF0}" type="presParOf" srcId="{740327A2-EC6B-4460-BA3F-7460EA6FE4CB}" destId="{F03A382E-E875-4387-A4B7-D0C5EAD8D588}" srcOrd="0" destOrd="0" presId="urn:microsoft.com/office/officeart/2005/8/layout/orgChart1"/>
+    <dgm:cxn modelId="{31F035B9-9462-4E59-9AD7-B0C7707A6B2F}" type="presParOf" srcId="{740327A2-EC6B-4460-BA3F-7460EA6FE4CB}" destId="{0113B6F8-2A66-4728-A8D3-4BAE0B11699D}" srcOrd="1" destOrd="0" presId="urn:microsoft.com/office/officeart/2005/8/layout/orgChart1"/>
+    <dgm:cxn modelId="{04767CE4-B6D1-4371-9D6B-F72E6B3D000A}" type="presParOf" srcId="{0113B6F8-2A66-4728-A8D3-4BAE0B11699D}" destId="{ECD45EC3-C93D-4737-AAF3-BC2BDD320B40}" srcOrd="0" destOrd="0" presId="urn:microsoft.com/office/officeart/2005/8/layout/orgChart1"/>
+    <dgm:cxn modelId="{133D929B-9A7C-4129-AB20-E4A6B3A1F7EC}" type="presParOf" srcId="{ECD45EC3-C93D-4737-AAF3-BC2BDD320B40}" destId="{D15BD571-CD85-4124-A612-60072EFA83FD}" srcOrd="0" destOrd="0" presId="urn:microsoft.com/office/officeart/2005/8/layout/orgChart1"/>
+    <dgm:cxn modelId="{BE13FCA4-640C-4129-8C5F-ED267B022A9F}" type="presParOf" srcId="{ECD45EC3-C93D-4737-AAF3-BC2BDD320B40}" destId="{6037CBD9-F855-430A-96B6-6526E86228BE}" srcOrd="1" destOrd="0" presId="urn:microsoft.com/office/officeart/2005/8/layout/orgChart1"/>
+    <dgm:cxn modelId="{A8AE1B12-B758-40F0-950E-D3A773B3F08F}" type="presParOf" srcId="{0113B6F8-2A66-4728-A8D3-4BAE0B11699D}" destId="{1816F696-CBC9-445A-AC49-3B08D237761B}" srcOrd="1" destOrd="0" presId="urn:microsoft.com/office/officeart/2005/8/layout/orgChart1"/>
+    <dgm:cxn modelId="{66AB07F8-D3D9-42F4-9ED2-448A804C9401}" type="presParOf" srcId="{0113B6F8-2A66-4728-A8D3-4BAE0B11699D}" destId="{E819A6C7-8118-4F09-BCA7-90EB2C4CCE03}" srcOrd="2" destOrd="0" presId="urn:microsoft.com/office/officeart/2005/8/layout/orgChart1"/>
+    <dgm:cxn modelId="{E58B54F7-E499-4986-8464-867AD89A1E54}" type="presParOf" srcId="{740327A2-EC6B-4460-BA3F-7460EA6FE4CB}" destId="{8249AB8D-88A9-4E91-A66C-01364A6B68B2}" srcOrd="2" destOrd="0" presId="urn:microsoft.com/office/officeart/2005/8/layout/orgChart1"/>
+    <dgm:cxn modelId="{7644A885-156C-4A96-8EBF-3310C66215AA}" type="presParOf" srcId="{740327A2-EC6B-4460-BA3F-7460EA6FE4CB}" destId="{F79E390E-1F6A-468F-88C2-02C1A7F35F69}" srcOrd="3" destOrd="0" presId="urn:microsoft.com/office/officeart/2005/8/layout/orgChart1"/>
+    <dgm:cxn modelId="{68937E9D-2F32-4242-9B5E-829669746C59}" type="presParOf" srcId="{F79E390E-1F6A-468F-88C2-02C1A7F35F69}" destId="{6EC1AE9C-0CDC-49C9-BC3E-EA05A3F47C9D}" srcOrd="0" destOrd="0" presId="urn:microsoft.com/office/officeart/2005/8/layout/orgChart1"/>
+    <dgm:cxn modelId="{4F0AFE1C-5BC7-4F18-A1AB-FD5C2384AEB7}" type="presParOf" srcId="{6EC1AE9C-0CDC-49C9-BC3E-EA05A3F47C9D}" destId="{65A90BFE-697B-4AC5-8A61-FA54154E604E}" srcOrd="0" destOrd="0" presId="urn:microsoft.com/office/officeart/2005/8/layout/orgChart1"/>
+    <dgm:cxn modelId="{D5636EED-909F-4DA1-B509-FF58EFD21E97}" type="presParOf" srcId="{6EC1AE9C-0CDC-49C9-BC3E-EA05A3F47C9D}" destId="{5124DC55-ABFE-4D81-A201-30CE3AD9ABF1}" srcOrd="1" destOrd="0" presId="urn:microsoft.com/office/officeart/2005/8/layout/orgChart1"/>
+    <dgm:cxn modelId="{F4E583DA-4DE8-44A8-836D-BEF7C1F20434}" type="presParOf" srcId="{F79E390E-1F6A-468F-88C2-02C1A7F35F69}" destId="{86F69C7F-6E37-4487-BD61-08DCB1F709FA}" srcOrd="1" destOrd="0" presId="urn:microsoft.com/office/officeart/2005/8/layout/orgChart1"/>
+    <dgm:cxn modelId="{DD616AA7-3F73-458C-9E89-9768283FBF2E}" type="presParOf" srcId="{F79E390E-1F6A-468F-88C2-02C1A7F35F69}" destId="{86E539CC-73AC-41A4-B66A-2F5B93158F90}" srcOrd="2" destOrd="0" presId="urn:microsoft.com/office/officeart/2005/8/layout/orgChart1"/>
+    <dgm:cxn modelId="{F5709F28-CB92-4474-A306-31C8BC09B4F2}" type="presParOf" srcId="{740327A2-EC6B-4460-BA3F-7460EA6FE4CB}" destId="{4D58112D-62BA-4575-9C29-716EB8146020}" srcOrd="4" destOrd="0" presId="urn:microsoft.com/office/officeart/2005/8/layout/orgChart1"/>
+    <dgm:cxn modelId="{97D478B5-C8F3-4763-A6C5-06B948A3AE30}" type="presParOf" srcId="{740327A2-EC6B-4460-BA3F-7460EA6FE4CB}" destId="{73D58A25-5938-4B1F-912F-DC43F12EBF48}" srcOrd="5" destOrd="0" presId="urn:microsoft.com/office/officeart/2005/8/layout/orgChart1"/>
+    <dgm:cxn modelId="{BC227335-31CE-49B1-ABF3-3392D0851770}" type="presParOf" srcId="{73D58A25-5938-4B1F-912F-DC43F12EBF48}" destId="{DAB0F671-9E30-4FB6-BBFB-0D7C1F1102D8}" srcOrd="0" destOrd="0" presId="urn:microsoft.com/office/officeart/2005/8/layout/orgChart1"/>
+    <dgm:cxn modelId="{95913D31-74CA-44FF-A5CD-23682B41FB8D}" type="presParOf" srcId="{DAB0F671-9E30-4FB6-BBFB-0D7C1F1102D8}" destId="{F75668CE-E077-41D7-8E88-37A628F09CC5}" srcOrd="0" destOrd="0" presId="urn:microsoft.com/office/officeart/2005/8/layout/orgChart1"/>
+    <dgm:cxn modelId="{066E9C1F-E7C2-474F-8620-8FE797F0D855}" type="presParOf" srcId="{DAB0F671-9E30-4FB6-BBFB-0D7C1F1102D8}" destId="{635C20FA-3CA0-4F21-AEFB-24DBD6E3F43C}" srcOrd="1" destOrd="0" presId="urn:microsoft.com/office/officeart/2005/8/layout/orgChart1"/>
+    <dgm:cxn modelId="{1AC9893A-93D5-400B-BEC4-7D5B5EA5B321}" type="presParOf" srcId="{73D58A25-5938-4B1F-912F-DC43F12EBF48}" destId="{437384D9-A93D-4009-9760-4CB9D5AE9B97}" srcOrd="1" destOrd="0" presId="urn:microsoft.com/office/officeart/2005/8/layout/orgChart1"/>
+    <dgm:cxn modelId="{D984F3A2-5596-4C53-A57D-82AF25599C8A}" type="presParOf" srcId="{73D58A25-5938-4B1F-912F-DC43F12EBF48}" destId="{207008FB-80B2-42DA-9370-3251372959E8}" srcOrd="2" destOrd="0" presId="urn:microsoft.com/office/officeart/2005/8/layout/orgChart1"/>
+    <dgm:cxn modelId="{D6AFD88D-A009-413A-8997-FE9C20E0AD97}" type="presParOf" srcId="{740327A2-EC6B-4460-BA3F-7460EA6FE4CB}" destId="{466CE62A-CA26-4013-9508-49CB5AC56E29}" srcOrd="6" destOrd="0" presId="urn:microsoft.com/office/officeart/2005/8/layout/orgChart1"/>
+    <dgm:cxn modelId="{D55C55F6-B497-44DF-A86B-97D1867A96A1}" type="presParOf" srcId="{740327A2-EC6B-4460-BA3F-7460EA6FE4CB}" destId="{C18CCB87-9563-4543-905D-8110F8129C98}" srcOrd="7" destOrd="0" presId="urn:microsoft.com/office/officeart/2005/8/layout/orgChart1"/>
+    <dgm:cxn modelId="{9656877C-27FE-4F1A-BF63-1D67A9B8719B}" type="presParOf" srcId="{C18CCB87-9563-4543-905D-8110F8129C98}" destId="{3CD8E976-A891-4045-9839-CB71325F0DB2}" srcOrd="0" destOrd="0" presId="urn:microsoft.com/office/officeart/2005/8/layout/orgChart1"/>
+    <dgm:cxn modelId="{3B6A220B-4D82-4787-A98C-CBE8420C1B24}" type="presParOf" srcId="{3CD8E976-A891-4045-9839-CB71325F0DB2}" destId="{C95176DF-6B8B-4A2F-865D-05CDC0DE5C34}" srcOrd="0" destOrd="0" presId="urn:microsoft.com/office/officeart/2005/8/layout/orgChart1"/>
+    <dgm:cxn modelId="{FD1C99F0-6559-47C3-BDED-2335ED4C215A}" type="presParOf" srcId="{3CD8E976-A891-4045-9839-CB71325F0DB2}" destId="{338BD644-6A53-4DC1-BC83-68F50B3D83DB}" srcOrd="1" destOrd="0" presId="urn:microsoft.com/office/officeart/2005/8/layout/orgChart1"/>
+    <dgm:cxn modelId="{F2CD5B5B-8699-4A21-B2FE-6BC0E7434425}" type="presParOf" srcId="{C18CCB87-9563-4543-905D-8110F8129C98}" destId="{CE5D3268-2CDF-4964-A705-35C1864C72BC}" srcOrd="1" destOrd="0" presId="urn:microsoft.com/office/officeart/2005/8/layout/orgChart1"/>
+    <dgm:cxn modelId="{B786BD38-C357-44C5-95A2-205FCA7A1A0B}" type="presParOf" srcId="{C18CCB87-9563-4543-905D-8110F8129C98}" destId="{37C2CF79-CC28-444E-A486-F2D1E7C27018}" srcOrd="2" destOrd="0" presId="urn:microsoft.com/office/officeart/2005/8/layout/orgChart1"/>
+    <dgm:cxn modelId="{D1E37096-64F3-47F7-86DF-3C614C85B154}" type="presParOf" srcId="{D41CB718-393E-4E80-8459-0708EC80EA1A}" destId="{BB71415E-55F8-46D2-BF44-99EC1FB019AB}" srcOrd="2" destOrd="0" presId="urn:microsoft.com/office/officeart/2005/8/layout/orgChart1"/>
   </dgm:cxnLst>
   <dgm:bg/>
   <dgm:whole/>
   <dgm:extLst>
     <a:ext uri="http://schemas.microsoft.com/office/drawing/2008/diagram">
-      <dsp:dataModelExt xmlns:dsp="http://schemas.microsoft.com/office/drawing/2008/diagram" relId="rId13" minVer="http://schemas.openxmlformats.org/drawingml/2006/diagram"/>
+      <dsp:dataModelExt xmlns:dsp="http://schemas.microsoft.com/office/drawing/2008/diagram" relId="rId12" minVer="http://schemas.openxmlformats.org/drawingml/2006/diagram"/>
     </a:ext>
   </dgm:extLst>
 </dgm:dataModel>
@@ -19874,7 +19590,7 @@
 </file>
 
 <file path=customXml/itemProps1.xml><?xml version="1.0" encoding="utf-8"?>
-<ds:datastoreItem xmlns:ds="http://schemas.openxmlformats.org/officeDocument/2006/customXml" ds:itemID="{1ED86E53-FBFE-4E8D-98AF-8407C2219490}">
+<ds:datastoreItem xmlns:ds="http://schemas.openxmlformats.org/officeDocument/2006/customXml" ds:itemID="{BCE91FCF-1255-4D7E-97EF-8DD9DBAFCECB}">
   <ds:schemaRefs>
     <ds:schemaRef ds:uri="http://schemas.openxmlformats.org/officeDocument/2006/bibliography"/>
   </ds:schemaRefs>

</xml_diff>